<commit_message>
database onderzoek spelfouten eruit
</commit_message>
<xml_diff>
--- a/Documentatie/Database onderzoek.docx
+++ b/Documentatie/Database onderzoek.docx
@@ -1419,7 +1419,9 @@
         <w:lastRenderedPageBreak/>
         <w:t>DataType</w:t>
       </w:r>
+      <w:bookmarkStart w:id="5" w:name="_GoBack"/>
       <w:bookmarkEnd w:id="4"/>
+      <w:bookmarkEnd w:id="5"/>
     </w:p>
     <w:p/>
     <w:p>
@@ -1580,61 +1582,14 @@
         </w:rPr>
         <w:t> </w:t>
       </w:r>
-      <w:hyperlink r:id="rId14" w:tooltip="Boolean" w:history="1">
-        <w:proofErr w:type="spellStart"/>
-        <w:r>
-          <w:rPr>
-            <w:rStyle w:val="Hyperlink"/>
-            <w:rFonts w:asciiTheme="minorHAnsi" w:hAnsiTheme="minorHAnsi" w:cs="Arial"/>
-            <w:color w:val="auto"/>
-            <w:sz w:val="21"/>
-            <w:szCs w:val="21"/>
-            <w:u w:val="none"/>
-          </w:rPr>
-          <w:t>booleans</w:t>
-        </w:r>
-        <w:proofErr w:type="spellEnd"/>
-      </w:hyperlink>
-      <w:r>
-        <w:rPr>
-          <w:rFonts w:asciiTheme="minorHAnsi" w:hAnsiTheme="minorHAnsi" w:cs="Arial"/>
-          <w:sz w:val="21"/>
-          <w:szCs w:val="21"/>
-        </w:rPr>
-        <w:t>,</w:t>
-      </w:r>
-      <w:r>
-        <w:rPr>
-          <w:rStyle w:val="apple-converted-space"/>
-          <w:rFonts w:asciiTheme="minorHAnsi" w:hAnsiTheme="minorHAnsi" w:cs="Arial"/>
-          <w:sz w:val="21"/>
-          <w:szCs w:val="21"/>
-        </w:rPr>
-        <w:t> </w:t>
-      </w:r>
       <w:proofErr w:type="spellStart"/>
       <w:r>
-        <w:rPr>
-          <w:rFonts w:asciiTheme="minorHAnsi" w:hAnsiTheme="minorHAnsi" w:cs="Arial"/>
-          <w:sz w:val="21"/>
-          <w:szCs w:val="21"/>
-        </w:rPr>
         <w:fldChar w:fldCharType="begin"/>
       </w:r>
       <w:r>
-        <w:rPr>
-          <w:rFonts w:asciiTheme="minorHAnsi" w:hAnsiTheme="minorHAnsi" w:cs="Arial"/>
-          <w:sz w:val="21"/>
-          <w:szCs w:val="21"/>
-        </w:rPr>
-        <w:instrText xml:space="preserve"> HYPERLINK "http://nl.wikipedia.org/wiki/Zwevendekommagetal" \o "Zwevendekommagetal" </w:instrText>
-      </w:r>
-      <w:r>
-        <w:rPr>
-          <w:rFonts w:asciiTheme="minorHAnsi" w:hAnsiTheme="minorHAnsi" w:cs="Arial"/>
-          <w:sz w:val="21"/>
-          <w:szCs w:val="21"/>
-        </w:rPr>
+        <w:instrText xml:space="preserve"> HYPERLINK "http://nl.wikipedia.org/wiki/Boolean" \o "Boolean" </w:instrText>
+      </w:r>
+      <w:r>
         <w:fldChar w:fldCharType="separate"/>
       </w:r>
       <w:r>
@@ -1646,14 +1601,17 @@
           <w:szCs w:val="21"/>
           <w:u w:val="none"/>
         </w:rPr>
-        <w:t>reals</w:t>
+        <w:t>booleans</w:t>
       </w:r>
       <w:proofErr w:type="spellEnd"/>
       <w:r>
         <w:rPr>
+          <w:rStyle w:val="Hyperlink"/>
           <w:rFonts w:asciiTheme="minorHAnsi" w:hAnsiTheme="minorHAnsi" w:cs="Arial"/>
+          <w:color w:val="auto"/>
           <w:sz w:val="21"/>
           <w:szCs w:val="21"/>
+          <w:u w:val="none"/>
         </w:rPr>
         <w:fldChar w:fldCharType="end"/>
       </w:r>
@@ -1674,7 +1632,69 @@
         </w:rPr>
         <w:t> </w:t>
       </w:r>
-      <w:hyperlink r:id="rId15" w:tooltip="Karakter (informatica)" w:history="1">
+      <w:proofErr w:type="spellStart"/>
+      <w:r>
+        <w:rPr>
+          <w:rFonts w:asciiTheme="minorHAnsi" w:hAnsiTheme="minorHAnsi" w:cs="Arial"/>
+          <w:sz w:val="21"/>
+          <w:szCs w:val="21"/>
+        </w:rPr>
+        <w:fldChar w:fldCharType="begin"/>
+      </w:r>
+      <w:r>
+        <w:rPr>
+          <w:rFonts w:asciiTheme="minorHAnsi" w:hAnsiTheme="minorHAnsi" w:cs="Arial"/>
+          <w:sz w:val="21"/>
+          <w:szCs w:val="21"/>
+        </w:rPr>
+        <w:instrText xml:space="preserve"> HYPERLINK "http://nl.wikipedia.org/wiki/Zwevendekommagetal" \o "Zwevendekommagetal" </w:instrText>
+      </w:r>
+      <w:r>
+        <w:rPr>
+          <w:rFonts w:asciiTheme="minorHAnsi" w:hAnsiTheme="minorHAnsi" w:cs="Arial"/>
+          <w:sz w:val="21"/>
+          <w:szCs w:val="21"/>
+        </w:rPr>
+        <w:fldChar w:fldCharType="separate"/>
+      </w:r>
+      <w:r>
+        <w:rPr>
+          <w:rStyle w:val="Hyperlink"/>
+          <w:rFonts w:asciiTheme="minorHAnsi" w:hAnsiTheme="minorHAnsi" w:cs="Arial"/>
+          <w:color w:val="auto"/>
+          <w:sz w:val="21"/>
+          <w:szCs w:val="21"/>
+          <w:u w:val="none"/>
+        </w:rPr>
+        <w:t>reals</w:t>
+      </w:r>
+      <w:proofErr w:type="spellEnd"/>
+      <w:r>
+        <w:rPr>
+          <w:rFonts w:asciiTheme="minorHAnsi" w:hAnsiTheme="minorHAnsi" w:cs="Arial"/>
+          <w:sz w:val="21"/>
+          <w:szCs w:val="21"/>
+        </w:rPr>
+        <w:fldChar w:fldCharType="end"/>
+      </w:r>
+      <w:r>
+        <w:rPr>
+          <w:rFonts w:asciiTheme="minorHAnsi" w:hAnsiTheme="minorHAnsi" w:cs="Arial"/>
+          <w:sz w:val="21"/>
+          <w:szCs w:val="21"/>
+        </w:rPr>
+        <w:t>,</w:t>
+      </w:r>
+      <w:r>
+        <w:rPr>
+          <w:rStyle w:val="apple-converted-space"/>
+          <w:rFonts w:asciiTheme="minorHAnsi" w:hAnsiTheme="minorHAnsi" w:cs="Arial"/>
+          <w:sz w:val="21"/>
+          <w:szCs w:val="21"/>
+        </w:rPr>
+        <w:t> </w:t>
+      </w:r>
+      <w:hyperlink r:id="rId14" w:tooltip="Karakter (informatica)" w:history="1">
         <w:r>
           <w:rPr>
             <w:rStyle w:val="Hyperlink"/>
@@ -1704,7 +1724,7 @@
         </w:rPr>
         <w:t> </w:t>
       </w:r>
-      <w:hyperlink r:id="rId16" w:tooltip="String (informatica)" w:history="1">
+      <w:hyperlink r:id="rId15" w:tooltip="String (informatica)" w:history="1">
         <w:r>
           <w:rPr>
             <w:rStyle w:val="Hyperlink"/>
@@ -1734,7 +1754,7 @@
         </w:rPr>
         <w:t> </w:t>
       </w:r>
-      <w:hyperlink r:id="rId17" w:tooltip="Programmeertaal" w:history="1">
+      <w:hyperlink r:id="rId16" w:tooltip="Programmeertaal" w:history="1">
         <w:r>
           <w:rPr>
             <w:rStyle w:val="Hyperlink"/>
@@ -1773,7 +1793,7 @@
         </w:rPr>
         <w:t> </w:t>
       </w:r>
-      <w:hyperlink r:id="rId18" w:tooltip="Variabele (informatica)" w:history="1">
+      <w:hyperlink r:id="rId17" w:tooltip="Variabele (informatica)" w:history="1">
         <w:r>
           <w:rPr>
             <w:rStyle w:val="Hyperlink"/>
@@ -1803,7 +1823,7 @@
         </w:rPr>
         <w:t> </w:t>
       </w:r>
-      <w:hyperlink r:id="rId19" w:tooltip="Expressie (programmeren)" w:history="1">
+      <w:hyperlink r:id="rId18" w:tooltip="Expressie (programmeren)" w:history="1">
         <w:r>
           <w:rPr>
             <w:rStyle w:val="Hyperlink"/>
@@ -1852,11 +1872,11 @@
         <w:pStyle w:val="Kop1"/>
         <w:jc w:val="left"/>
       </w:pPr>
-      <w:bookmarkStart w:id="5" w:name="_Toc387672058"/>
+      <w:bookmarkStart w:id="6" w:name="_Toc387672058"/>
       <w:r>
         <w:t>Primary Key</w:t>
       </w:r>
-      <w:bookmarkEnd w:id="5"/>
+      <w:bookmarkEnd w:id="6"/>
     </w:p>
     <w:p/>
     <w:p>
@@ -2531,12 +2551,12 @@
         <w:pStyle w:val="Kop1"/>
         <w:jc w:val="left"/>
       </w:pPr>
-      <w:bookmarkStart w:id="6" w:name="_Toc387672059"/>
+      <w:bookmarkStart w:id="7" w:name="_Toc387672059"/>
       <w:r>
         <w:lastRenderedPageBreak/>
         <w:t>Foreign Key</w:t>
       </w:r>
-      <w:bookmarkEnd w:id="6"/>
+      <w:bookmarkEnd w:id="7"/>
     </w:p>
     <w:p/>
     <w:p>
@@ -2560,14 +2580,14 @@
         <w:pStyle w:val="Kop1"/>
         <w:jc w:val="left"/>
       </w:pPr>
-      <w:bookmarkStart w:id="7" w:name="_Toc387672060"/>
+      <w:bookmarkStart w:id="8" w:name="_Toc387672060"/>
       <w:r>
         <w:t>Naamgevingsconventie</w:t>
       </w:r>
       <w:r>
         <w:t xml:space="preserve"> tabellen</w:t>
       </w:r>
-      <w:bookmarkEnd w:id="7"/>
+      <w:bookmarkEnd w:id="8"/>
     </w:p>
     <w:p/>
     <w:p>
@@ -2581,8 +2601,6 @@
       <w:r>
         <w:t>Zet als eerste “tbl”. (kleine letters)</w:t>
       </w:r>
-      <w:bookmarkStart w:id="8" w:name="_GoBack"/>
-      <w:bookmarkEnd w:id="8"/>
     </w:p>
     <w:p>
       <w:pPr>
@@ -2614,7 +2632,13 @@
         </w:numPr>
       </w:pPr>
       <w:r>
-        <w:t>Zo kort maar wel krachtig</w:t>
+        <w:t xml:space="preserve">Zo kort </w:t>
+      </w:r>
+      <w:r>
+        <w:t xml:space="preserve">mogelijk </w:t>
+      </w:r>
+      <w:r>
+        <w:t>maar wel krachtig</w:t>
       </w:r>
     </w:p>
     <w:p/>
@@ -2712,7 +2736,7 @@
                     </pic:cNvPicPr>
                   </pic:nvPicPr>
                   <pic:blipFill>
-                    <a:blip r:embed="rId20">
+                    <a:blip r:embed="rId19">
                       <a:extLst>
                         <a:ext uri="{28A0092B-C50C-407E-A947-70E740481C1C}">
                           <a14:useLocalDpi xmlns:a14="http://schemas.microsoft.com/office/drawing/2010/main" val="0"/>
@@ -3044,8 +3068,8 @@
     </w:p>
     <w:p/>
     <w:sectPr>
-      <w:footerReference w:type="default" r:id="rId21"/>
-      <w:footerReference w:type="first" r:id="rId22"/>
+      <w:footerReference w:type="default" r:id="rId20"/>
+      <w:footerReference w:type="first" r:id="rId21"/>
       <w:pgSz w:w="11906" w:h="16838"/>
       <w:pgMar w:top="1417" w:right="1417" w:bottom="1417" w:left="1417" w:header="708" w:footer="708" w:gutter="0"/>
       <w:cols w:space="708"/>
@@ -3091,6 +3115,7 @@
         <w:docPartUnique/>
       </w:docPartObj>
     </w:sdtPr>
+    <w:sdtEndPr/>
     <w:sdtContent>
       <w:p>
         <w:pPr>
@@ -3110,7 +3135,7 @@
           <w:rPr>
             <w:noProof/>
           </w:rPr>
-          <w:t>2</w:t>
+          <w:t>5</w:t>
         </w:r>
         <w:r>
           <w:fldChar w:fldCharType="end"/>
@@ -5117,7 +5142,7 @@
 </file>
 
 <file path=customXml/itemProps1.xml><?xml version="1.0" encoding="utf-8"?>
-<ds:datastoreItem xmlns:ds="http://schemas.openxmlformats.org/officeDocument/2006/customXml" ds:itemID="{074A69F6-6193-4D7E-9182-6B325E6A9205}">
+<ds:datastoreItem xmlns:ds="http://schemas.openxmlformats.org/officeDocument/2006/customXml" ds:itemID="{DFD58DD7-BAF7-47D7-A0B0-F169CB403754}">
   <ds:schemaRefs>
     <ds:schemaRef ds:uri="http://schemas.openxmlformats.org/officeDocument/2006/bibliography"/>
   </ds:schemaRefs>

</xml_diff>

<commit_message>
Database onderzoek voor controlleren Sietse
</commit_message>
<xml_diff>
--- a/Documentatie/Database onderzoek.docx
+++ b/Documentatie/Database onderzoek.docx
@@ -174,7 +174,10 @@
         </w:drawing>
       </w:r>
     </w:p>
-    <w:p/>
+    <w:p>
+      <w:bookmarkStart w:id="0" w:name="_GoBack"/>
+      <w:bookmarkEnd w:id="0"/>
+    </w:p>
     <w:p/>
     <w:p/>
     <w:p>
@@ -539,7 +542,7 @@
               <w:rPr>
                 <w:rStyle w:val="Hyperlink"/>
                 <w:noProof/>
-                <w:color w:val="034990" w:themeColor="hyperlink" w:themeShade="BF"/>
+                <w:color w:val="auto"/>
               </w:rPr>
               <w:t>Welke zijn er?</w:t>
             </w:r>
@@ -611,7 +614,7 @@
               <w:rPr>
                 <w:rStyle w:val="Hyperlink"/>
                 <w:noProof/>
-                <w:color w:val="034990" w:themeColor="hyperlink" w:themeShade="BF"/>
+                <w:color w:val="auto"/>
               </w:rPr>
               <w:t>Welke gebruikt Visual Studio?</w:t>
             </w:r>
@@ -1265,11 +1268,11 @@
         <w:pStyle w:val="Kop1"/>
         <w:jc w:val="left"/>
       </w:pPr>
-      <w:bookmarkStart w:id="0" w:name="_Toc387752860"/>
+      <w:bookmarkStart w:id="1" w:name="_Toc387752860"/>
       <w:r>
         <w:t>Inleiding</w:t>
       </w:r>
-      <w:bookmarkEnd w:id="0"/>
+      <w:bookmarkEnd w:id="1"/>
     </w:p>
     <w:p/>
     <w:p>
@@ -1294,11 +1297,11 @@
         <w:pStyle w:val="Kop1"/>
         <w:jc w:val="left"/>
       </w:pPr>
-      <w:bookmarkStart w:id="1" w:name="_Toc387752861"/>
+      <w:bookmarkStart w:id="2" w:name="_Toc387752861"/>
       <w:r>
         <w:t>Column/Field</w:t>
       </w:r>
-      <w:bookmarkEnd w:id="1"/>
+      <w:bookmarkEnd w:id="2"/>
     </w:p>
     <w:p/>
     <w:p>
@@ -1370,7 +1373,7 @@
         <w:pStyle w:val="Kop1"/>
         <w:jc w:val="left"/>
       </w:pPr>
-      <w:bookmarkStart w:id="2" w:name="_Toc387752862"/>
+      <w:bookmarkStart w:id="3" w:name="_Toc387752862"/>
       <w:proofErr w:type="spellStart"/>
       <w:r>
         <w:lastRenderedPageBreak/>
@@ -1380,7 +1383,7 @@
       <w:r>
         <w:t>/Record</w:t>
       </w:r>
-      <w:bookmarkEnd w:id="2"/>
+      <w:bookmarkEnd w:id="3"/>
     </w:p>
     <w:p/>
     <w:p>
@@ -1449,11 +1452,11 @@
         <w:pStyle w:val="Kop1"/>
         <w:jc w:val="left"/>
       </w:pPr>
-      <w:bookmarkStart w:id="3" w:name="_Toc387752863"/>
+      <w:bookmarkStart w:id="4" w:name="_Toc387752863"/>
       <w:r>
         <w:t>Database Management System</w:t>
       </w:r>
-      <w:bookmarkEnd w:id="3"/>
+      <w:bookmarkEnd w:id="4"/>
     </w:p>
     <w:p/>
     <w:p>
@@ -1464,14 +1467,14 @@
           <w:color w:val="2E74B5" w:themeColor="accent1" w:themeShade="BF"/>
         </w:rPr>
       </w:pPr>
-      <w:bookmarkStart w:id="4" w:name="_Toc387752864"/>
+      <w:bookmarkStart w:id="5" w:name="_Toc387752864"/>
       <w:r>
         <w:rPr>
           <w:color w:val="2E74B5" w:themeColor="accent1" w:themeShade="BF"/>
         </w:rPr>
         <w:t>Welke zijn er?</w:t>
       </w:r>
-      <w:bookmarkEnd w:id="4"/>
+      <w:bookmarkEnd w:id="5"/>
     </w:p>
     <w:p>
       <w:r>
@@ -1524,14 +1527,14 @@
           <w:color w:val="2E74B5" w:themeColor="accent1" w:themeShade="BF"/>
         </w:rPr>
       </w:pPr>
-      <w:bookmarkStart w:id="5" w:name="_Toc387752865"/>
+      <w:bookmarkStart w:id="6" w:name="_Toc387752865"/>
       <w:r>
         <w:rPr>
           <w:color w:val="2E74B5" w:themeColor="accent1" w:themeShade="BF"/>
         </w:rPr>
         <w:t>Welke gebruikt Visual Studio?</w:t>
       </w:r>
-      <w:bookmarkEnd w:id="5"/>
+      <w:bookmarkEnd w:id="6"/>
     </w:p>
     <w:p>
       <w:r>
@@ -1656,12 +1659,12 @@
         <w:pStyle w:val="Kop1"/>
         <w:jc w:val="left"/>
       </w:pPr>
-      <w:bookmarkStart w:id="6" w:name="_Toc387752866"/>
+      <w:bookmarkStart w:id="7" w:name="_Toc387752866"/>
       <w:r>
         <w:lastRenderedPageBreak/>
         <w:t>DataType</w:t>
       </w:r>
-      <w:bookmarkEnd w:id="6"/>
+      <w:bookmarkEnd w:id="7"/>
     </w:p>
     <w:p/>
     <w:p>
@@ -1877,10 +1880,7 @@
         <w:fldChar w:fldCharType="begin"/>
       </w:r>
       <w:r>
-        <w:instrText xml:space="preserve"> HYPERLINK "http://nl.wikipedia.org/wiki/Zwevendekommagetal" \o "Zwevendekom</w:instrText>
-      </w:r>
-      <w:r>
-        <w:instrText xml:space="preserve">magetal" </w:instrText>
+        <w:instrText xml:space="preserve"> HYPERLINK "http://nl.wikipedia.org/wiki/Zwevendekommagetal" \o "Zwevendekommagetal" </w:instrText>
       </w:r>
       <w:r>
         <w:fldChar w:fldCharType="separate"/>
@@ -2082,7 +2082,7 @@
         <w:pStyle w:val="Kop1"/>
         <w:jc w:val="left"/>
       </w:pPr>
-      <w:bookmarkStart w:id="7" w:name="_Toc387752867"/>
+      <w:bookmarkStart w:id="8" w:name="_Toc387752867"/>
       <w:proofErr w:type="spellStart"/>
       <w:r>
         <w:t>Primary</w:t>
@@ -2095,7 +2095,7 @@
       <w:r>
         <w:t>Key</w:t>
       </w:r>
-      <w:bookmarkEnd w:id="7"/>
+      <w:bookmarkEnd w:id="8"/>
       <w:proofErr w:type="spellEnd"/>
     </w:p>
     <w:p/>
@@ -3009,7 +3009,7 @@
         <w:pStyle w:val="Kop1"/>
         <w:jc w:val="left"/>
       </w:pPr>
-      <w:bookmarkStart w:id="8" w:name="_Toc387752868"/>
+      <w:bookmarkStart w:id="9" w:name="_Toc387752868"/>
       <w:proofErr w:type="spellStart"/>
       <w:r>
         <w:t>Foreign</w:t>
@@ -3022,7 +3022,7 @@
       <w:r>
         <w:t>Key</w:t>
       </w:r>
-      <w:bookmarkEnd w:id="8"/>
+      <w:bookmarkEnd w:id="9"/>
       <w:proofErr w:type="spellEnd"/>
     </w:p>
     <w:p/>
@@ -3071,7 +3071,7 @@
         <w:pStyle w:val="Kop1"/>
         <w:jc w:val="left"/>
       </w:pPr>
-      <w:bookmarkStart w:id="9" w:name="_Toc387752869"/>
+      <w:bookmarkStart w:id="10" w:name="_Toc387752869"/>
       <w:r>
         <w:lastRenderedPageBreak/>
         <w:t>Naamgevingsconventie</w:t>
@@ -3079,7 +3079,7 @@
       <w:r>
         <w:t xml:space="preserve"> tabellen</w:t>
       </w:r>
-      <w:bookmarkEnd w:id="9"/>
+      <w:bookmarkEnd w:id="10"/>
     </w:p>
     <w:p/>
     <w:p>
@@ -3159,11 +3159,11 @@
         <w:pStyle w:val="Kop1"/>
         <w:jc w:val="left"/>
       </w:pPr>
-      <w:bookmarkStart w:id="10" w:name="_Toc387752870"/>
+      <w:bookmarkStart w:id="11" w:name="_Toc387752870"/>
       <w:r>
         <w:t>Naamgevingsconventie rijen</w:t>
       </w:r>
-      <w:bookmarkEnd w:id="10"/>
+      <w:bookmarkEnd w:id="11"/>
     </w:p>
     <w:p/>
     <w:p>
@@ -3233,12 +3233,12 @@
         <w:pStyle w:val="Kop1"/>
         <w:jc w:val="left"/>
       </w:pPr>
-      <w:bookmarkStart w:id="11" w:name="_Toc387752871"/>
+      <w:bookmarkStart w:id="12" w:name="_Toc387752871"/>
       <w:r>
         <w:lastRenderedPageBreak/>
         <w:t>Welke manieren van aanleveren van data zijn er?</w:t>
       </w:r>
-      <w:bookmarkEnd w:id="11"/>
+      <w:bookmarkEnd w:id="12"/>
     </w:p>
     <w:p/>
     <w:tbl>
@@ -3490,12 +3490,12 @@
         <w:pStyle w:val="Kop1"/>
         <w:jc w:val="left"/>
       </w:pPr>
-      <w:bookmarkStart w:id="12" w:name="_Toc387752872"/>
+      <w:bookmarkStart w:id="13" w:name="_Toc387752872"/>
       <w:proofErr w:type="spellStart"/>
       <w:r>
         <w:t>Datadictionary</w:t>
       </w:r>
-      <w:bookmarkEnd w:id="12"/>
+      <w:bookmarkEnd w:id="13"/>
       <w:proofErr w:type="spellEnd"/>
     </w:p>
     <w:p/>
@@ -5713,8 +5713,6 @@
               </w:rPr>
               <w:t>30</w:t>
             </w:r>
-            <w:bookmarkStart w:id="13" w:name="_GoBack"/>
-            <w:bookmarkEnd w:id="13"/>
           </w:p>
         </w:tc>
         <w:tc>
@@ -6151,14 +6149,96 @@
     </w:p>
     <w:p>
       <w:pPr>
-        <w:rPr>
-          <w:rFonts w:ascii="Arial" w:hAnsi="Arial" w:cs="Arial"/>
-          <w:color w:val="000000"/>
-          <w:sz w:val="20"/>
-          <w:szCs w:val="20"/>
+        <w:pStyle w:val="Kop1"/>
+        <w:jc w:val="left"/>
+        <w:rPr>
           <w:shd w:val="clear" w:color="auto" w:fill="FFFFFF"/>
         </w:rPr>
       </w:pPr>
+      <w:r>
+        <w:rPr>
+          <w:shd w:val="clear" w:color="auto" w:fill="FFFFFF"/>
+        </w:rPr>
+        <w:t xml:space="preserve">Koppeling applicatie </w:t>
+      </w:r>
+      <w:r>
+        <w:rPr>
+          <w:shd w:val="clear" w:color="auto" w:fill="FFFFFF"/>
+        </w:rPr>
+        <w:sym w:font="Wingdings" w:char="F0E0"/>
+      </w:r>
+      <w:r>
+        <w:rPr>
+          <w:shd w:val="clear" w:color="auto" w:fill="FFFFFF"/>
+        </w:rPr>
+        <w:t xml:space="preserve"> database</w:t>
+      </w:r>
+    </w:p>
+    <w:p/>
+    <w:p/>
+    <w:p/>
+    <w:p>
+      <w:r>
+        <w:rPr>
+          <w:noProof/>
+          <w:lang w:eastAsia="nl-NL"/>
+        </w:rPr>
+        <w:drawing>
+          <wp:anchor distT="0" distB="0" distL="114300" distR="114300" simplePos="0" relativeHeight="251658240" behindDoc="1" locked="0" layoutInCell="1" allowOverlap="1" wp14:anchorId="7014E313" wp14:editId="6C584C48">
+            <wp:simplePos x="0" y="0"/>
+            <wp:positionH relativeFrom="margin">
+              <wp:align>center</wp:align>
+            </wp:positionH>
+            <wp:positionV relativeFrom="paragraph">
+              <wp:posOffset>299085</wp:posOffset>
+            </wp:positionV>
+            <wp:extent cx="7597586" cy="4067175"/>
+            <wp:effectExtent l="0" t="0" r="3810" b="0"/>
+            <wp:wrapNone/>
+            <wp:docPr id="5" name="Afbeelding 5"/>
+            <wp:cNvGraphicFramePr>
+              <a:graphicFrameLocks xmlns:a="http://schemas.openxmlformats.org/drawingml/2006/main" noChangeAspect="1"/>
+            </wp:cNvGraphicFramePr>
+            <a:graphic xmlns:a="http://schemas.openxmlformats.org/drawingml/2006/main">
+              <a:graphicData uri="http://schemas.openxmlformats.org/drawingml/2006/picture">
+                <pic:pic xmlns:pic="http://schemas.openxmlformats.org/drawingml/2006/picture">
+                  <pic:nvPicPr>
+                    <pic:cNvPr id="5" name="bullsheet.png"/>
+                    <pic:cNvPicPr/>
+                  </pic:nvPicPr>
+                  <pic:blipFill>
+                    <a:blip r:embed="rId19">
+                      <a:extLst>
+                        <a:ext uri="{28A0092B-C50C-407E-A947-70E740481C1C}">
+                          <a14:useLocalDpi xmlns:a14="http://schemas.microsoft.com/office/drawing/2010/main" val="0"/>
+                        </a:ext>
+                      </a:extLst>
+                    </a:blip>
+                    <a:stretch>
+                      <a:fillRect/>
+                    </a:stretch>
+                  </pic:blipFill>
+                  <pic:spPr>
+                    <a:xfrm>
+                      <a:off x="0" y="0"/>
+                      <a:ext cx="7597586" cy="4067175"/>
+                    </a:xfrm>
+                    <a:prstGeom prst="rect">
+                      <a:avLst/>
+                    </a:prstGeom>
+                  </pic:spPr>
+                </pic:pic>
+              </a:graphicData>
+            </a:graphic>
+            <wp14:sizeRelH relativeFrom="page">
+              <wp14:pctWidth>0</wp14:pctWidth>
+            </wp14:sizeRelH>
+            <wp14:sizeRelV relativeFrom="page">
+              <wp14:pctHeight>0</wp14:pctHeight>
+            </wp14:sizeRelV>
+          </wp:anchor>
+        </w:drawing>
+      </w:r>
     </w:p>
     <w:p>
       <w:pPr>
@@ -6173,11 +6253,199 @@
     </w:p>
     <w:p>
       <w:pPr>
+        <w:rPr>
+          <w:rFonts w:ascii="Arial" w:hAnsi="Arial" w:cs="Arial"/>
+          <w:color w:val="000000"/>
+          <w:sz w:val="20"/>
+          <w:szCs w:val="20"/>
+          <w:shd w:val="clear" w:color="auto" w:fill="FFFFFF"/>
+        </w:rPr>
+      </w:pPr>
+    </w:p>
+    <w:p>
+      <w:pPr>
+        <w:rPr>
+          <w:rFonts w:ascii="Arial" w:hAnsi="Arial" w:cs="Arial"/>
+          <w:color w:val="000000"/>
+          <w:sz w:val="20"/>
+          <w:szCs w:val="20"/>
+          <w:shd w:val="clear" w:color="auto" w:fill="FFFFFF"/>
+        </w:rPr>
+      </w:pPr>
+    </w:p>
+    <w:p>
+      <w:pPr>
+        <w:rPr>
+          <w:rFonts w:ascii="Arial" w:hAnsi="Arial" w:cs="Arial"/>
+          <w:color w:val="000000"/>
+          <w:sz w:val="20"/>
+          <w:szCs w:val="20"/>
+          <w:shd w:val="clear" w:color="auto" w:fill="FFFFFF"/>
+        </w:rPr>
+      </w:pPr>
+    </w:p>
+    <w:p>
+      <w:pPr>
+        <w:rPr>
+          <w:rFonts w:ascii="Arial" w:hAnsi="Arial" w:cs="Arial"/>
+          <w:color w:val="000000"/>
+          <w:sz w:val="20"/>
+          <w:szCs w:val="20"/>
+          <w:shd w:val="clear" w:color="auto" w:fill="FFFFFF"/>
+        </w:rPr>
+      </w:pPr>
+    </w:p>
+    <w:p>
+      <w:pPr>
+        <w:rPr>
+          <w:rFonts w:ascii="Arial" w:hAnsi="Arial" w:cs="Arial"/>
+          <w:color w:val="000000"/>
+          <w:sz w:val="20"/>
+          <w:szCs w:val="20"/>
+          <w:shd w:val="clear" w:color="auto" w:fill="FFFFFF"/>
+        </w:rPr>
+      </w:pPr>
+    </w:p>
+    <w:p>
+      <w:pPr>
+        <w:rPr>
+          <w:rFonts w:ascii="Arial" w:hAnsi="Arial" w:cs="Arial"/>
+          <w:color w:val="000000"/>
+          <w:sz w:val="20"/>
+          <w:szCs w:val="20"/>
+          <w:shd w:val="clear" w:color="auto" w:fill="FFFFFF"/>
+        </w:rPr>
+      </w:pPr>
+    </w:p>
+    <w:p>
+      <w:pPr>
+        <w:rPr>
+          <w:rFonts w:ascii="Arial" w:hAnsi="Arial" w:cs="Arial"/>
+          <w:color w:val="000000"/>
+          <w:sz w:val="20"/>
+          <w:szCs w:val="20"/>
+          <w:shd w:val="clear" w:color="auto" w:fill="FFFFFF"/>
+        </w:rPr>
+      </w:pPr>
+    </w:p>
+    <w:p>
+      <w:pPr>
+        <w:rPr>
+          <w:rFonts w:ascii="Arial" w:hAnsi="Arial" w:cs="Arial"/>
+          <w:color w:val="000000"/>
+          <w:sz w:val="20"/>
+          <w:szCs w:val="20"/>
+          <w:shd w:val="clear" w:color="auto" w:fill="FFFFFF"/>
+        </w:rPr>
+      </w:pPr>
+    </w:p>
+    <w:p>
+      <w:pPr>
+        <w:rPr>
+          <w:rFonts w:ascii="Arial" w:hAnsi="Arial" w:cs="Arial"/>
+          <w:color w:val="000000"/>
+          <w:sz w:val="20"/>
+          <w:szCs w:val="20"/>
+          <w:shd w:val="clear" w:color="auto" w:fill="FFFFFF"/>
+        </w:rPr>
+      </w:pPr>
+    </w:p>
+    <w:p>
+      <w:pPr>
+        <w:rPr>
+          <w:rFonts w:ascii="Arial" w:hAnsi="Arial" w:cs="Arial"/>
+          <w:color w:val="000000"/>
+          <w:sz w:val="20"/>
+          <w:szCs w:val="20"/>
+          <w:shd w:val="clear" w:color="auto" w:fill="FFFFFF"/>
+        </w:rPr>
+      </w:pPr>
+    </w:p>
+    <w:p>
+      <w:pPr>
+        <w:rPr>
+          <w:rFonts w:ascii="Arial" w:hAnsi="Arial" w:cs="Arial"/>
+          <w:color w:val="000000"/>
+          <w:sz w:val="20"/>
+          <w:szCs w:val="20"/>
+          <w:shd w:val="clear" w:color="auto" w:fill="FFFFFF"/>
+        </w:rPr>
+      </w:pPr>
+    </w:p>
+    <w:p>
+      <w:pPr>
+        <w:rPr>
+          <w:rFonts w:ascii="Arial" w:hAnsi="Arial" w:cs="Arial"/>
+          <w:color w:val="000000"/>
+          <w:sz w:val="20"/>
+          <w:szCs w:val="20"/>
+          <w:shd w:val="clear" w:color="auto" w:fill="FFFFFF"/>
+        </w:rPr>
+      </w:pPr>
+    </w:p>
+    <w:p>
+      <w:pPr>
+        <w:rPr>
+          <w:rFonts w:ascii="Arial" w:hAnsi="Arial" w:cs="Arial"/>
+          <w:color w:val="000000"/>
+          <w:sz w:val="20"/>
+          <w:szCs w:val="20"/>
+          <w:shd w:val="clear" w:color="auto" w:fill="FFFFFF"/>
+        </w:rPr>
+      </w:pPr>
+    </w:p>
+    <w:p>
+      <w:pPr>
+        <w:rPr>
+          <w:rFonts w:ascii="Arial" w:hAnsi="Arial" w:cs="Arial"/>
+          <w:color w:val="000000"/>
+          <w:sz w:val="20"/>
+          <w:szCs w:val="20"/>
+          <w:shd w:val="clear" w:color="auto" w:fill="FFFFFF"/>
+        </w:rPr>
+      </w:pPr>
+    </w:p>
+    <w:p>
+      <w:pPr>
+        <w:rPr>
+          <w:rFonts w:ascii="Arial" w:hAnsi="Arial" w:cs="Arial"/>
+          <w:color w:val="000000"/>
+          <w:sz w:val="20"/>
+          <w:szCs w:val="20"/>
+          <w:shd w:val="clear" w:color="auto" w:fill="FFFFFF"/>
+        </w:rPr>
+      </w:pPr>
+    </w:p>
+    <w:p>
+      <w:pPr>
+        <w:rPr>
+          <w:rFonts w:ascii="Arial" w:hAnsi="Arial" w:cs="Arial"/>
+          <w:color w:val="000000"/>
+          <w:sz w:val="20"/>
+          <w:szCs w:val="20"/>
+          <w:shd w:val="clear" w:color="auto" w:fill="FFFFFF"/>
+        </w:rPr>
+      </w:pPr>
+    </w:p>
+    <w:p>
+      <w:pPr>
+        <w:rPr>
+          <w:rFonts w:ascii="Arial" w:hAnsi="Arial" w:cs="Arial"/>
+          <w:color w:val="000000"/>
+          <w:sz w:val="20"/>
+          <w:szCs w:val="20"/>
+          <w:shd w:val="clear" w:color="auto" w:fill="FFFFFF"/>
+        </w:rPr>
+      </w:pPr>
+    </w:p>
+    <w:p>
+      <w:pPr>
         <w:pStyle w:val="Kop1"/>
         <w:jc w:val="left"/>
       </w:pPr>
       <w:bookmarkStart w:id="14" w:name="_Toc387752873"/>
       <w:r>
+        <w:lastRenderedPageBreak/>
         <w:t>Handtekeningen groepsleden:</w:t>
       </w:r>
       <w:bookmarkEnd w:id="14"/>
@@ -6248,8 +6516,9 @@
     </w:p>
     <w:p/>
     <w:sectPr>
-      <w:footerReference w:type="default" r:id="rId19"/>
-      <w:footerReference w:type="first" r:id="rId20"/>
+      <w:headerReference w:type="default" r:id="rId20"/>
+      <w:footerReference w:type="default" r:id="rId21"/>
+      <w:footerReference w:type="first" r:id="rId22"/>
       <w:pgSz w:w="11906" w:h="16838"/>
       <w:pgMar w:top="1417" w:right="1417" w:bottom="1417" w:left="1417" w:header="708" w:footer="708" w:gutter="0"/>
       <w:cols w:space="708"/>
@@ -6289,13 +6558,12 @@
 <w:ftr xmlns:wpc="http://schemas.microsoft.com/office/word/2010/wordprocessingCanvas" xmlns:mc="http://schemas.openxmlformats.org/markup-compatibility/2006" xmlns:o="urn:schemas-microsoft-com:office:office" xmlns:r="http://schemas.openxmlformats.org/officeDocument/2006/relationships" xmlns:m="http://schemas.openxmlformats.org/officeDocument/2006/math" xmlns:v="urn:schemas-microsoft-com:vml" xmlns:wp14="http://schemas.microsoft.com/office/word/2010/wordprocessingDrawing" xmlns:wp="http://schemas.openxmlformats.org/drawingml/2006/wordprocessingDrawing" xmlns:w10="urn:schemas-microsoft-com:office:word" xmlns:w="http://schemas.openxmlformats.org/wordprocessingml/2006/main" xmlns:w14="http://schemas.microsoft.com/office/word/2010/wordml" xmlns:w15="http://schemas.microsoft.com/office/word/2012/wordml" xmlns:wpg="http://schemas.microsoft.com/office/word/2010/wordprocessingGroup" xmlns:wpi="http://schemas.microsoft.com/office/word/2010/wordprocessingInk" xmlns:wne="http://schemas.microsoft.com/office/word/2006/wordml" xmlns:wps="http://schemas.microsoft.com/office/word/2010/wordprocessingShape" mc:Ignorable="w14 w15 wp14">
   <w:sdt>
     <w:sdtPr>
-      <w:id w:val="408824302"/>
+      <w:id w:val="-636258193"/>
       <w:docPartObj>
         <w:docPartGallery w:val="Page Numbers (Bottom of Page)"/>
         <w:docPartUnique/>
       </w:docPartObj>
     </w:sdtPr>
-    <w:sdtEndPr/>
     <w:sdtContent>
       <w:p>
         <w:pPr>
@@ -6315,7 +6583,7 @@
           <w:rPr>
             <w:noProof/>
           </w:rPr>
-          <w:t>8</w:t>
+          <w:t>2</w:t>
         </w:r>
         <w:r>
           <w:fldChar w:fldCharType="end"/>
@@ -6328,15 +6596,53 @@
       <w:pStyle w:val="Voettekst"/>
       <w:jc w:val="center"/>
     </w:pPr>
-    <w:r>
-      <w:t>RIO4-APO1A, Zaalvoetbal project, Database Onderzoek</w:t>
-    </w:r>
   </w:p>
 </w:ftr>
 </file>
 
 <file path=word/footer2.xml><?xml version="1.0" encoding="utf-8"?>
 <w:ftr xmlns:wpc="http://schemas.microsoft.com/office/word/2010/wordprocessingCanvas" xmlns:mc="http://schemas.openxmlformats.org/markup-compatibility/2006" xmlns:o="urn:schemas-microsoft-com:office:office" xmlns:r="http://schemas.openxmlformats.org/officeDocument/2006/relationships" xmlns:m="http://schemas.openxmlformats.org/officeDocument/2006/math" xmlns:v="urn:schemas-microsoft-com:vml" xmlns:wp14="http://schemas.microsoft.com/office/word/2010/wordprocessingDrawing" xmlns:wp="http://schemas.openxmlformats.org/drawingml/2006/wordprocessingDrawing" xmlns:w10="urn:schemas-microsoft-com:office:word" xmlns:w="http://schemas.openxmlformats.org/wordprocessingml/2006/main" xmlns:w14="http://schemas.microsoft.com/office/word/2010/wordml" xmlns:w15="http://schemas.microsoft.com/office/word/2012/wordml" xmlns:wpg="http://schemas.microsoft.com/office/word/2010/wordprocessingGroup" xmlns:wpi="http://schemas.microsoft.com/office/word/2010/wordprocessingInk" xmlns:wne="http://schemas.microsoft.com/office/word/2006/wordml" xmlns:wps="http://schemas.microsoft.com/office/word/2010/wordprocessingShape" mc:Ignorable="w14 w15 wp14">
+  <w:p>
+    <w:pPr>
+      <w:pStyle w:val="Voettekst"/>
+      <w:jc w:val="right"/>
+    </w:pPr>
+  </w:p>
+  <w:p>
+    <w:pPr>
+      <w:pStyle w:val="Voettekst"/>
+    </w:pPr>
+  </w:p>
+</w:ftr>
+</file>
+
+<file path=word/footnotes.xml><?xml version="1.0" encoding="utf-8"?>
+<w:footnotes xmlns:wpc="http://schemas.microsoft.com/office/word/2010/wordprocessingCanvas" xmlns:mc="http://schemas.openxmlformats.org/markup-compatibility/2006" xmlns:o="urn:schemas-microsoft-com:office:office" xmlns:r="http://schemas.openxmlformats.org/officeDocument/2006/relationships" xmlns:m="http://schemas.openxmlformats.org/officeDocument/2006/math" xmlns:v="urn:schemas-microsoft-com:vml" xmlns:wp14="http://schemas.microsoft.com/office/word/2010/wordprocessingDrawing" xmlns:wp="http://schemas.openxmlformats.org/drawingml/2006/wordprocessingDrawing" xmlns:w10="urn:schemas-microsoft-com:office:word" xmlns:w="http://schemas.openxmlformats.org/wordprocessingml/2006/main" xmlns:w14="http://schemas.microsoft.com/office/word/2010/wordml" xmlns:w15="http://schemas.microsoft.com/office/word/2012/wordml" xmlns:wpg="http://schemas.microsoft.com/office/word/2010/wordprocessingGroup" xmlns:wpi="http://schemas.microsoft.com/office/word/2010/wordprocessingInk" xmlns:wne="http://schemas.microsoft.com/office/word/2006/wordml" xmlns:wps="http://schemas.microsoft.com/office/word/2010/wordprocessingShape" mc:Ignorable="w14 w15 wp14">
+  <w:footnote w:type="separator" w:id="-1">
+    <w:p>
+      <w:pPr>
+        <w:spacing w:after="0" w:line="240" w:lineRule="auto"/>
+      </w:pPr>
+      <w:r>
+        <w:separator/>
+      </w:r>
+    </w:p>
+  </w:footnote>
+  <w:footnote w:type="continuationSeparator" w:id="0">
+    <w:p>
+      <w:pPr>
+        <w:spacing w:after="0" w:line="240" w:lineRule="auto"/>
+      </w:pPr>
+      <w:r>
+        <w:continuationSeparator/>
+      </w:r>
+    </w:p>
+  </w:footnote>
+</w:footnotes>
+</file>
+
+<file path=word/header1.xml><?xml version="1.0" encoding="utf-8"?>
+<w:hdr xmlns:wpc="http://schemas.microsoft.com/office/word/2010/wordprocessingCanvas" xmlns:mc="http://schemas.openxmlformats.org/markup-compatibility/2006" xmlns:o="urn:schemas-microsoft-com:office:office" xmlns:r="http://schemas.openxmlformats.org/officeDocument/2006/relationships" xmlns:m="http://schemas.openxmlformats.org/officeDocument/2006/math" xmlns:v="urn:schemas-microsoft-com:vml" xmlns:wp14="http://schemas.microsoft.com/office/word/2010/wordprocessingDrawing" xmlns:wp="http://schemas.openxmlformats.org/drawingml/2006/wordprocessingDrawing" xmlns:w10="urn:schemas-microsoft-com:office:word" xmlns:w="http://schemas.openxmlformats.org/wordprocessingml/2006/main" xmlns:w14="http://schemas.microsoft.com/office/word/2010/wordml" xmlns:w15="http://schemas.microsoft.com/office/word/2012/wordml" xmlns:wpg="http://schemas.microsoft.com/office/word/2010/wordprocessingGroup" xmlns:wpi="http://schemas.microsoft.com/office/word/2010/wordprocessingInk" xmlns:wne="http://schemas.microsoft.com/office/word/2006/wordml" xmlns:wps="http://schemas.microsoft.com/office/word/2010/wordprocessingShape" mc:Ignorable="w14 w15 wp14">
   <w:p>
     <w:pPr>
       <w:pStyle w:val="Voettekst"/>
@@ -6357,35 +6663,10 @@
   </w:p>
   <w:p>
     <w:pPr>
-      <w:pStyle w:val="Voettekst"/>
+      <w:pStyle w:val="Koptekst"/>
     </w:pPr>
   </w:p>
-</w:ftr>
-</file>
-
-<file path=word/footnotes.xml><?xml version="1.0" encoding="utf-8"?>
-<w:footnotes xmlns:wpc="http://schemas.microsoft.com/office/word/2010/wordprocessingCanvas" xmlns:mc="http://schemas.openxmlformats.org/markup-compatibility/2006" xmlns:o="urn:schemas-microsoft-com:office:office" xmlns:r="http://schemas.openxmlformats.org/officeDocument/2006/relationships" xmlns:m="http://schemas.openxmlformats.org/officeDocument/2006/math" xmlns:v="urn:schemas-microsoft-com:vml" xmlns:wp14="http://schemas.microsoft.com/office/word/2010/wordprocessingDrawing" xmlns:wp="http://schemas.openxmlformats.org/drawingml/2006/wordprocessingDrawing" xmlns:w10="urn:schemas-microsoft-com:office:word" xmlns:w="http://schemas.openxmlformats.org/wordprocessingml/2006/main" xmlns:w14="http://schemas.microsoft.com/office/word/2010/wordml" xmlns:w15="http://schemas.microsoft.com/office/word/2012/wordml" xmlns:wpg="http://schemas.microsoft.com/office/word/2010/wordprocessingGroup" xmlns:wpi="http://schemas.microsoft.com/office/word/2010/wordprocessingInk" xmlns:wne="http://schemas.microsoft.com/office/word/2006/wordml" xmlns:wps="http://schemas.microsoft.com/office/word/2010/wordprocessingShape" mc:Ignorable="w14 w15 wp14">
-  <w:footnote w:type="separator" w:id="-1">
-    <w:p>
-      <w:pPr>
-        <w:spacing w:after="0" w:line="240" w:lineRule="auto"/>
-      </w:pPr>
-      <w:r>
-        <w:separator/>
-      </w:r>
-    </w:p>
-  </w:footnote>
-  <w:footnote w:type="continuationSeparator" w:id="0">
-    <w:p>
-      <w:pPr>
-        <w:spacing w:after="0" w:line="240" w:lineRule="auto"/>
-      </w:pPr>
-      <w:r>
-        <w:continuationSeparator/>
-      </w:r>
-    </w:p>
-  </w:footnote>
-</w:footnotes>
+</w:hdr>
 </file>
 
 <file path=word/numbering.xml><?xml version="1.0" encoding="utf-8"?>
@@ -8333,7 +8614,7 @@
 </file>
 
 <file path=customXml/itemProps1.xml><?xml version="1.0" encoding="utf-8"?>
-<ds:datastoreItem xmlns:ds="http://schemas.openxmlformats.org/officeDocument/2006/customXml" ds:itemID="{0C25D9F4-3F76-4E11-BC57-587797C9C594}">
+<ds:datastoreItem xmlns:ds="http://schemas.openxmlformats.org/officeDocument/2006/customXml" ds:itemID="{6F2720B1-B4E4-4C2C-8D98-1A1662A8E8D8}">
   <ds:schemaRefs>
     <ds:schemaRef ds:uri="http://schemas.openxmlformats.org/officeDocument/2006/bibliography"/>
   </ds:schemaRefs>

</xml_diff>

<commit_message>
Database onderzoek, Havermans met hoofdletter ;)
</commit_message>
<xml_diff>
--- a/Documentatie/Database onderzoek.docx
+++ b/Documentatie/Database onderzoek.docx
@@ -175,10 +175,7 @@
       </w:r>
     </w:p>
     <w:p/>
-    <w:p>
-      <w:bookmarkStart w:id="0" w:name="_GoBack"/>
-      <w:bookmarkEnd w:id="0"/>
-    </w:p>
+    <w:p/>
     <w:p/>
     <w:p>
       <w:pPr>
@@ -253,7 +250,7 @@
           <w:r>
             <w:fldChar w:fldCharType="separate"/>
           </w:r>
-          <w:hyperlink w:anchor="_Toc388276642" w:history="1">
+          <w:hyperlink w:anchor="_Toc388277931" w:history="1">
             <w:r>
               <w:rPr>
                 <w:rStyle w:val="Hyperlink"/>
@@ -280,7 +277,7 @@
                 <w:noProof/>
                 <w:webHidden/>
               </w:rPr>
-              <w:instrText xml:space="preserve"> PAGEREF _Toc388276642 \h </w:instrText>
+              <w:instrText xml:space="preserve"> PAGEREF _Toc388277931 \h </w:instrText>
             </w:r>
             <w:r>
               <w:rPr>
@@ -324,7 +321,7 @@
               <w:lang w:eastAsia="nl-NL"/>
             </w:rPr>
           </w:pPr>
-          <w:hyperlink w:anchor="_Toc388276643" w:history="1">
+          <w:hyperlink w:anchor="_Toc388277932" w:history="1">
             <w:r>
               <w:rPr>
                 <w:rStyle w:val="Hyperlink"/>
@@ -351,7 +348,7 @@
                 <w:noProof/>
                 <w:webHidden/>
               </w:rPr>
-              <w:instrText xml:space="preserve"> PAGEREF _Toc388276643 \h </w:instrText>
+              <w:instrText xml:space="preserve"> PAGEREF _Toc388277932 \h </w:instrText>
             </w:r>
             <w:r>
               <w:rPr>
@@ -395,7 +392,7 @@
               <w:lang w:eastAsia="nl-NL"/>
             </w:rPr>
           </w:pPr>
-          <w:hyperlink w:anchor="_Toc388276644" w:history="1">
+          <w:hyperlink w:anchor="_Toc388277933" w:history="1">
             <w:r>
               <w:rPr>
                 <w:rStyle w:val="Hyperlink"/>
@@ -422,7 +419,7 @@
                 <w:noProof/>
                 <w:webHidden/>
               </w:rPr>
-              <w:instrText xml:space="preserve"> PAGEREF _Toc388276644 \h </w:instrText>
+              <w:instrText xml:space="preserve"> PAGEREF _Toc388277933 \h </w:instrText>
             </w:r>
             <w:r>
               <w:rPr>
@@ -466,7 +463,7 @@
               <w:lang w:eastAsia="nl-NL"/>
             </w:rPr>
           </w:pPr>
-          <w:hyperlink w:anchor="_Toc388276645" w:history="1">
+          <w:hyperlink w:anchor="_Toc388277934" w:history="1">
             <w:r>
               <w:rPr>
                 <w:rStyle w:val="Hyperlink"/>
@@ -493,7 +490,7 @@
                 <w:noProof/>
                 <w:webHidden/>
               </w:rPr>
-              <w:instrText xml:space="preserve"> PAGEREF _Toc388276645 \h </w:instrText>
+              <w:instrText xml:space="preserve"> PAGEREF _Toc388277934 \h </w:instrText>
             </w:r>
             <w:r>
               <w:rPr>
@@ -537,7 +534,7 @@
               <w:lang w:eastAsia="nl-NL"/>
             </w:rPr>
           </w:pPr>
-          <w:hyperlink w:anchor="_Toc388276646" w:history="1">
+          <w:hyperlink w:anchor="_Toc388277935" w:history="1">
             <w:r>
               <w:rPr>
                 <w:rStyle w:val="Hyperlink"/>
@@ -564,7 +561,7 @@
                 <w:noProof/>
                 <w:webHidden/>
               </w:rPr>
-              <w:instrText xml:space="preserve"> PAGEREF _Toc388276646 \h </w:instrText>
+              <w:instrText xml:space="preserve"> PAGEREF _Toc388277935 \h </w:instrText>
             </w:r>
             <w:r>
               <w:rPr>
@@ -608,7 +605,7 @@
               <w:lang w:eastAsia="nl-NL"/>
             </w:rPr>
           </w:pPr>
-          <w:hyperlink w:anchor="_Toc388276647" w:history="1">
+          <w:hyperlink w:anchor="_Toc388277936" w:history="1">
             <w:r>
               <w:rPr>
                 <w:rStyle w:val="Hyperlink"/>
@@ -635,7 +632,7 @@
                 <w:noProof/>
                 <w:webHidden/>
               </w:rPr>
-              <w:instrText xml:space="preserve"> PAGEREF _Toc388276647 \h </w:instrText>
+              <w:instrText xml:space="preserve"> PAGEREF _Toc388277936 \h </w:instrText>
             </w:r>
             <w:r>
               <w:rPr>
@@ -679,7 +676,7 @@
               <w:lang w:eastAsia="nl-NL"/>
             </w:rPr>
           </w:pPr>
-          <w:hyperlink w:anchor="_Toc388276648" w:history="1">
+          <w:hyperlink w:anchor="_Toc388277937" w:history="1">
             <w:r>
               <w:rPr>
                 <w:rStyle w:val="Hyperlink"/>
@@ -706,7 +703,7 @@
                 <w:noProof/>
                 <w:webHidden/>
               </w:rPr>
-              <w:instrText xml:space="preserve"> PAGEREF _Toc388276648 \h </w:instrText>
+              <w:instrText xml:space="preserve"> PAGEREF _Toc388277937 \h </w:instrText>
             </w:r>
             <w:r>
               <w:rPr>
@@ -726,7 +723,7 @@
                 <w:noProof/>
                 <w:webHidden/>
               </w:rPr>
-              <w:t>5</w:t>
+              <w:t>4</w:t>
             </w:r>
             <w:r>
               <w:rPr>
@@ -750,7 +747,7 @@
               <w:lang w:eastAsia="nl-NL"/>
             </w:rPr>
           </w:pPr>
-          <w:hyperlink w:anchor="_Toc388276649" w:history="1">
+          <w:hyperlink w:anchor="_Toc388277938" w:history="1">
             <w:r>
               <w:rPr>
                 <w:rStyle w:val="Hyperlink"/>
@@ -777,7 +774,7 @@
                 <w:noProof/>
                 <w:webHidden/>
               </w:rPr>
-              <w:instrText xml:space="preserve"> PAGEREF _Toc388276649 \h </w:instrText>
+              <w:instrText xml:space="preserve"> PAGEREF _Toc388277938 \h </w:instrText>
             </w:r>
             <w:r>
               <w:rPr>
@@ -821,7 +818,7 @@
               <w:lang w:eastAsia="nl-NL"/>
             </w:rPr>
           </w:pPr>
-          <w:hyperlink w:anchor="_Toc388276650" w:history="1">
+          <w:hyperlink w:anchor="_Toc388277939" w:history="1">
             <w:r>
               <w:rPr>
                 <w:rStyle w:val="Hyperlink"/>
@@ -848,7 +845,7 @@
                 <w:noProof/>
                 <w:webHidden/>
               </w:rPr>
-              <w:instrText xml:space="preserve"> PAGEREF _Toc388276650 \h </w:instrText>
+              <w:instrText xml:space="preserve"> PAGEREF _Toc388277939 \h </w:instrText>
             </w:r>
             <w:r>
               <w:rPr>
@@ -868,7 +865,7 @@
                 <w:noProof/>
                 <w:webHidden/>
               </w:rPr>
-              <w:t>6</w:t>
+              <w:t>5</w:t>
             </w:r>
             <w:r>
               <w:rPr>
@@ -892,7 +889,7 @@
               <w:lang w:eastAsia="nl-NL"/>
             </w:rPr>
           </w:pPr>
-          <w:hyperlink w:anchor="_Toc388276651" w:history="1">
+          <w:hyperlink w:anchor="_Toc388277940" w:history="1">
             <w:r>
               <w:rPr>
                 <w:rStyle w:val="Hyperlink"/>
@@ -919,7 +916,7 @@
                 <w:noProof/>
                 <w:webHidden/>
               </w:rPr>
-              <w:instrText xml:space="preserve"> PAGEREF _Toc388276651 \h </w:instrText>
+              <w:instrText xml:space="preserve"> PAGEREF _Toc388277940 \h </w:instrText>
             </w:r>
             <w:r>
               <w:rPr>
@@ -963,7 +960,7 @@
               <w:lang w:eastAsia="nl-NL"/>
             </w:rPr>
           </w:pPr>
-          <w:hyperlink w:anchor="_Toc388276652" w:history="1">
+          <w:hyperlink w:anchor="_Toc388277941" w:history="1">
             <w:r>
               <w:rPr>
                 <w:rStyle w:val="Hyperlink"/>
@@ -990,7 +987,7 @@
                 <w:noProof/>
                 <w:webHidden/>
               </w:rPr>
-              <w:instrText xml:space="preserve"> PAGEREF _Toc388276652 \h </w:instrText>
+              <w:instrText xml:space="preserve"> PAGEREF _Toc388277941 \h </w:instrText>
             </w:r>
             <w:r>
               <w:rPr>
@@ -1034,7 +1031,7 @@
               <w:lang w:eastAsia="nl-NL"/>
             </w:rPr>
           </w:pPr>
-          <w:hyperlink w:anchor="_Toc388276653" w:history="1">
+          <w:hyperlink w:anchor="_Toc388277942" w:history="1">
             <w:r>
               <w:rPr>
                 <w:rStyle w:val="Hyperlink"/>
@@ -1061,7 +1058,79 @@
                 <w:noProof/>
                 <w:webHidden/>
               </w:rPr>
-              <w:instrText xml:space="preserve"> PAGEREF _Toc388276653 \h </w:instrText>
+              <w:instrText xml:space="preserve"> PAGEREF _Toc388277942 \h </w:instrText>
+            </w:r>
+            <w:r>
+              <w:rPr>
+                <w:noProof/>
+                <w:webHidden/>
+              </w:rPr>
+            </w:r>
+            <w:r>
+              <w:rPr>
+                <w:noProof/>
+                <w:webHidden/>
+              </w:rPr>
+              <w:fldChar w:fldCharType="separate"/>
+            </w:r>
+            <w:r>
+              <w:rPr>
+                <w:noProof/>
+                <w:webHidden/>
+              </w:rPr>
+              <w:t>6</w:t>
+            </w:r>
+            <w:r>
+              <w:rPr>
+                <w:noProof/>
+                <w:webHidden/>
+              </w:rPr>
+              <w:fldChar w:fldCharType="end"/>
+            </w:r>
+          </w:hyperlink>
+        </w:p>
+        <w:p>
+          <w:pPr>
+            <w:pStyle w:val="Inhopg2"/>
+            <w:tabs>
+              <w:tab w:val="right" w:leader="dot" w:pos="9062"/>
+            </w:tabs>
+            <w:rPr>
+              <w:noProof/>
+              <w:sz w:val="22"/>
+              <w:szCs w:val="22"/>
+              <w:lang w:eastAsia="nl-NL"/>
+            </w:rPr>
+          </w:pPr>
+          <w:hyperlink w:anchor="_Toc388277943" w:history="1">
+            <w:r>
+              <w:rPr>
+                <w:rStyle w:val="Hyperlink"/>
+                <w:noProof/>
+                <w:color w:val="034990" w:themeColor="hyperlink" w:themeShade="BF"/>
+              </w:rPr>
+              <w:t>Welke database gaat onze voorkeur naar uit?</w:t>
+            </w:r>
+            <w:r>
+              <w:rPr>
+                <w:noProof/>
+                <w:webHidden/>
+              </w:rPr>
+              <w:tab/>
+            </w:r>
+            <w:r>
+              <w:rPr>
+                <w:noProof/>
+                <w:webHidden/>
+              </w:rPr>
+              <w:fldChar w:fldCharType="begin"/>
+            </w:r>
+            <w:r>
+              <w:rPr>
+                <w:noProof/>
+                <w:webHidden/>
+              </w:rPr>
+              <w:instrText xml:space="preserve"> PAGEREF _Toc388277943 \h </w:instrText>
             </w:r>
             <w:r>
               <w:rPr>
@@ -1105,7 +1174,7 @@
               <w:lang w:eastAsia="nl-NL"/>
             </w:rPr>
           </w:pPr>
-          <w:hyperlink w:anchor="_Toc388276654" w:history="1">
+          <w:hyperlink w:anchor="_Toc388277944" w:history="1">
             <w:r>
               <w:rPr>
                 <w:rStyle w:val="Hyperlink"/>
@@ -1132,7 +1201,7 @@
                 <w:noProof/>
                 <w:webHidden/>
               </w:rPr>
-              <w:instrText xml:space="preserve"> PAGEREF _Toc388276654 \h </w:instrText>
+              <w:instrText xml:space="preserve"> PAGEREF _Toc388277944 \h </w:instrText>
             </w:r>
             <w:r>
               <w:rPr>
@@ -1176,7 +1245,7 @@
               <w:lang w:eastAsia="nl-NL"/>
             </w:rPr>
           </w:pPr>
-          <w:hyperlink w:anchor="_Toc388276655" w:history="1">
+          <w:hyperlink w:anchor="_Toc388277945" w:history="1">
             <w:r>
               <w:rPr>
                 <w:rStyle w:val="Hyperlink"/>
@@ -1220,7 +1289,7 @@
                 <w:noProof/>
                 <w:webHidden/>
               </w:rPr>
-              <w:instrText xml:space="preserve"> PAGEREF _Toc388276655 \h </w:instrText>
+              <w:instrText xml:space="preserve"> PAGEREF _Toc388277945 \h </w:instrText>
             </w:r>
             <w:r>
               <w:rPr>
@@ -1240,7 +1309,7 @@
                 <w:noProof/>
                 <w:webHidden/>
               </w:rPr>
-              <w:t>9</w:t>
+              <w:t>8</w:t>
             </w:r>
             <w:r>
               <w:rPr>
@@ -1264,7 +1333,7 @@
               <w:lang w:eastAsia="nl-NL"/>
             </w:rPr>
           </w:pPr>
-          <w:hyperlink w:anchor="_Toc388276656" w:history="1">
+          <w:hyperlink w:anchor="_Toc388277946" w:history="1">
             <w:r>
               <w:rPr>
                 <w:rStyle w:val="Hyperlink"/>
@@ -1291,7 +1360,7 @@
                 <w:noProof/>
                 <w:webHidden/>
               </w:rPr>
-              <w:instrText xml:space="preserve"> PAGEREF _Toc388276656 \h </w:instrText>
+              <w:instrText xml:space="preserve"> PAGEREF _Toc388277946 \h </w:instrText>
             </w:r>
             <w:r>
               <w:rPr>
@@ -1311,7 +1380,7 @@
                 <w:noProof/>
                 <w:webHidden/>
               </w:rPr>
-              <w:t>10</w:t>
+              <w:t>9</w:t>
             </w:r>
             <w:r>
               <w:rPr>
@@ -1354,11 +1423,11 @@
         <w:pStyle w:val="Kop1"/>
         <w:jc w:val="left"/>
       </w:pPr>
-      <w:bookmarkStart w:id="1" w:name="_Toc388276642"/>
+      <w:bookmarkStart w:id="0" w:name="_Toc388277931"/>
       <w:r>
         <w:t>Inleiding</w:t>
       </w:r>
-      <w:bookmarkEnd w:id="1"/>
+      <w:bookmarkEnd w:id="0"/>
     </w:p>
     <w:p/>
     <w:p>
@@ -1383,11 +1452,11 @@
         <w:pStyle w:val="Kop1"/>
         <w:jc w:val="left"/>
       </w:pPr>
-      <w:bookmarkStart w:id="2" w:name="_Toc388276643"/>
+      <w:bookmarkStart w:id="1" w:name="_Toc388277932"/>
       <w:r>
         <w:t>Column/Field</w:t>
       </w:r>
-      <w:bookmarkEnd w:id="2"/>
+      <w:bookmarkEnd w:id="1"/>
     </w:p>
     <w:p/>
     <w:p>
@@ -1459,7 +1528,7 @@
         <w:pStyle w:val="Kop1"/>
         <w:jc w:val="left"/>
       </w:pPr>
-      <w:bookmarkStart w:id="3" w:name="_Toc388276644"/>
+      <w:bookmarkStart w:id="2" w:name="_Toc388277933"/>
       <w:proofErr w:type="spellStart"/>
       <w:r>
         <w:lastRenderedPageBreak/>
@@ -1469,7 +1538,7 @@
       <w:r>
         <w:t>/Record</w:t>
       </w:r>
-      <w:bookmarkEnd w:id="3"/>
+      <w:bookmarkEnd w:id="2"/>
     </w:p>
     <w:p/>
     <w:p>
@@ -1538,11 +1607,11 @@
         <w:pStyle w:val="Kop1"/>
         <w:jc w:val="left"/>
       </w:pPr>
-      <w:bookmarkStart w:id="4" w:name="_Toc388276645"/>
+      <w:bookmarkStart w:id="3" w:name="_Toc388277934"/>
       <w:r>
         <w:t>Database Management System</w:t>
       </w:r>
-      <w:bookmarkEnd w:id="4"/>
+      <w:bookmarkEnd w:id="3"/>
     </w:p>
     <w:p/>
     <w:p>
@@ -1553,14 +1622,14 @@
           <w:color w:val="2E74B5" w:themeColor="accent1" w:themeShade="BF"/>
         </w:rPr>
       </w:pPr>
-      <w:bookmarkStart w:id="5" w:name="_Toc388276646"/>
+      <w:bookmarkStart w:id="4" w:name="_Toc388277935"/>
       <w:r>
         <w:rPr>
           <w:color w:val="2E74B5" w:themeColor="accent1" w:themeShade="BF"/>
         </w:rPr>
         <w:t>Welke zijn er?</w:t>
       </w:r>
-      <w:bookmarkEnd w:id="5"/>
+      <w:bookmarkEnd w:id="4"/>
     </w:p>
     <w:p>
       <w:r>
@@ -1613,14 +1682,14 @@
           <w:color w:val="2E74B5" w:themeColor="accent1" w:themeShade="BF"/>
         </w:rPr>
       </w:pPr>
-      <w:bookmarkStart w:id="6" w:name="_Toc388276647"/>
+      <w:bookmarkStart w:id="5" w:name="_Toc388277936"/>
       <w:r>
         <w:rPr>
           <w:color w:val="2E74B5" w:themeColor="accent1" w:themeShade="BF"/>
         </w:rPr>
         <w:t>Welke gebruikt Visual Studio?</w:t>
       </w:r>
-      <w:bookmarkEnd w:id="6"/>
+      <w:bookmarkEnd w:id="5"/>
     </w:p>
     <w:p>
       <w:r>
@@ -1742,14 +1811,22 @@
     </w:p>
     <w:p>
       <w:pPr>
+        <w:rPr>
+          <w:b/>
+        </w:rPr>
+      </w:pPr>
+    </w:p>
+    <w:p>
+      <w:pPr>
         <w:pStyle w:val="Kop1"/>
         <w:jc w:val="left"/>
       </w:pPr>
-      <w:bookmarkStart w:id="7" w:name="_Toc388276648"/>
-      <w:r>
+      <w:bookmarkStart w:id="6" w:name="_Toc388277937"/>
+      <w:r>
+        <w:lastRenderedPageBreak/>
         <w:t>DataType</w:t>
       </w:r>
-      <w:bookmarkEnd w:id="7"/>
+      <w:bookmarkEnd w:id="6"/>
     </w:p>
     <w:p/>
     <w:p>
@@ -1769,7 +1846,6 @@
           <w:sz w:val="21"/>
           <w:szCs w:val="21"/>
         </w:rPr>
-        <w:lastRenderedPageBreak/>
         <w:t>Een</w:t>
       </w:r>
       <w:r>
@@ -1921,6 +1997,7 @@
       <w:r>
         <w:fldChar w:fldCharType="separate"/>
       </w:r>
+      <w:proofErr w:type="spellEnd"/>
       <w:r>
         <w:rPr>
           <w:rStyle w:val="Hyperlink"/>
@@ -1932,7 +2009,6 @@
         </w:rPr>
         <w:t>booleans</w:t>
       </w:r>
-      <w:proofErr w:type="spellEnd"/>
       <w:r>
         <w:rPr>
           <w:rStyle w:val="Hyperlink"/>
@@ -1971,6 +2047,7 @@
       <w:r>
         <w:fldChar w:fldCharType="separate"/>
       </w:r>
+      <w:proofErr w:type="spellEnd"/>
       <w:r>
         <w:rPr>
           <w:rStyle w:val="Hyperlink"/>
@@ -1982,7 +2059,6 @@
         </w:rPr>
         <w:t>reals</w:t>
       </w:r>
-      <w:proofErr w:type="spellEnd"/>
       <w:r>
         <w:rPr>
           <w:rStyle w:val="Hyperlink"/>
@@ -2168,21 +2244,11 @@
         <w:pStyle w:val="Kop1"/>
         <w:jc w:val="left"/>
       </w:pPr>
-      <w:bookmarkStart w:id="8" w:name="_Toc388276649"/>
-      <w:proofErr w:type="spellStart"/>
-      <w:r>
-        <w:t>Primary</w:t>
-      </w:r>
-      <w:proofErr w:type="spellEnd"/>
-      <w:r>
-        <w:t xml:space="preserve"> </w:t>
-      </w:r>
-      <w:proofErr w:type="spellStart"/>
-      <w:r>
-        <w:t>Key</w:t>
-      </w:r>
-      <w:bookmarkEnd w:id="8"/>
-      <w:proofErr w:type="spellEnd"/>
+      <w:bookmarkStart w:id="7" w:name="_Toc388277938"/>
+      <w:r>
+        <w:t>Primary Key</w:t>
+      </w:r>
+      <w:bookmarkEnd w:id="7"/>
     </w:p>
     <w:p/>
     <w:p>
@@ -2215,7 +2281,6 @@
         </w:rPr>
         <w:t> </w:t>
       </w:r>
-      <w:proofErr w:type="spellStart"/>
       <w:r>
         <w:rPr>
           <w:rFonts w:asciiTheme="minorHAnsi" w:hAnsiTheme="minorHAnsi" w:cs="Tahoma"/>
@@ -2224,31 +2289,256 @@
           <w:szCs w:val="22"/>
           <w:u w:val="single"/>
         </w:rPr>
-        <w:t>primary</w:t>
-      </w:r>
-      <w:proofErr w:type="spellEnd"/>
+        <w:t>primary key</w:t>
+      </w:r>
       <w:r>
         <w:rPr>
           <w:rFonts w:asciiTheme="minorHAnsi" w:hAnsiTheme="minorHAnsi" w:cs="Tahoma"/>
           <w:color w:val="4A4A49"/>
           <w:sz w:val="22"/>
           <w:szCs w:val="22"/>
-          <w:u w:val="single"/>
-        </w:rPr>
-        <w:t xml:space="preserve"> </w:t>
-      </w:r>
-      <w:proofErr w:type="spellStart"/>
-      <w:r>
+        </w:rPr>
+        <w:t>, ofwel primaire sleutel, identificeert ieder record in een tabel. De primary key zorgt ervoor dat ieder veld dat ingevoerd wordt niet leeg mag zijn en dat het een unieke waarde heeft. Per tabel kan er maximaal één primary key gedefinieerd worden.</w:t>
+      </w:r>
+    </w:p>
+    <w:p>
+      <w:pPr>
+        <w:shd w:val="clear" w:color="auto" w:fill="EEEEEE"/>
+        <w:spacing w:line="270" w:lineRule="atLeast"/>
+        <w:rPr>
+          <w:rFonts w:ascii="Courier New" w:hAnsi="Courier New" w:cs="Courier New"/>
+          <w:color w:val="000000"/>
+          <w:sz w:val="20"/>
+          <w:szCs w:val="20"/>
+        </w:rPr>
+      </w:pPr>
+      <w:r>
+        <w:rPr>
+          <w:rFonts w:ascii="Courier New" w:hAnsi="Courier New" w:cs="Courier New"/>
+          <w:color w:val="000000"/>
+          <w:sz w:val="20"/>
+          <w:szCs w:val="20"/>
+        </w:rPr>
+        <w:t>CREATE TABLE</w:t>
+      </w:r>
+      <w:r>
+        <w:rPr>
+          <w:rStyle w:val="apple-converted-space"/>
+          <w:rFonts w:ascii="Courier New" w:hAnsi="Courier New" w:cs="Courier New"/>
+          <w:color w:val="000000"/>
+          <w:sz w:val="20"/>
+          <w:szCs w:val="20"/>
+        </w:rPr>
+        <w:t> </w:t>
+      </w:r>
+      <w:r>
+        <w:rPr>
+          <w:rFonts w:ascii="Courier New" w:hAnsi="Courier New" w:cs="Courier New"/>
+          <w:i/>
+          <w:iCs/>
+          <w:color w:val="000000"/>
+          <w:sz w:val="20"/>
+          <w:szCs w:val="20"/>
+        </w:rPr>
+        <w:t>tabelnaam</w:t>
+      </w:r>
+      <w:r>
+        <w:rPr>
+          <w:rStyle w:val="apple-converted-space"/>
+          <w:rFonts w:ascii="Courier New" w:hAnsi="Courier New" w:cs="Courier New"/>
+          <w:color w:val="000000"/>
+          <w:sz w:val="20"/>
+          <w:szCs w:val="20"/>
+        </w:rPr>
+        <w:t> </w:t>
+      </w:r>
+      <w:r>
+        <w:rPr>
+          <w:rFonts w:ascii="Courier New" w:hAnsi="Courier New" w:cs="Courier New"/>
+          <w:color w:val="000000"/>
+          <w:sz w:val="20"/>
+          <w:szCs w:val="20"/>
+        </w:rPr>
+        <w:br/>
+        <w:t>(</w:t>
+      </w:r>
+      <w:r>
+        <w:rPr>
+          <w:rFonts w:ascii="Courier New" w:hAnsi="Courier New" w:cs="Courier New"/>
+          <w:color w:val="000000"/>
+          <w:sz w:val="20"/>
+          <w:szCs w:val="20"/>
+        </w:rPr>
+        <w:br/>
+        <w:t>    </w:t>
+      </w:r>
+      <w:r>
+        <w:rPr>
+          <w:rFonts w:ascii="Courier New" w:hAnsi="Courier New" w:cs="Courier New"/>
+          <w:i/>
+          <w:iCs/>
+          <w:color w:val="000000"/>
+          <w:sz w:val="20"/>
+          <w:szCs w:val="20"/>
+        </w:rPr>
+        <w:t>kolomnaam1</w:t>
+      </w:r>
+      <w:r>
+        <w:rPr>
+          <w:rStyle w:val="apple-converted-space"/>
+          <w:rFonts w:ascii="Courier New" w:hAnsi="Courier New" w:cs="Courier New"/>
+          <w:color w:val="000000"/>
+          <w:sz w:val="20"/>
+          <w:szCs w:val="20"/>
+        </w:rPr>
+        <w:t> </w:t>
+      </w:r>
+      <w:r>
+        <w:rPr>
+          <w:rFonts w:ascii="Courier New" w:hAnsi="Courier New" w:cs="Courier New"/>
+          <w:color w:val="000000"/>
+          <w:sz w:val="20"/>
+          <w:szCs w:val="20"/>
+        </w:rPr>
+        <w:t>datatype,</w:t>
+      </w:r>
+      <w:r>
+        <w:rPr>
+          <w:rFonts w:ascii="Courier New" w:hAnsi="Courier New" w:cs="Courier New"/>
+          <w:color w:val="000000"/>
+          <w:sz w:val="20"/>
+          <w:szCs w:val="20"/>
+        </w:rPr>
+        <w:br/>
+        <w:t>    </w:t>
+      </w:r>
+      <w:r>
+        <w:rPr>
+          <w:rFonts w:ascii="Courier New" w:hAnsi="Courier New" w:cs="Courier New"/>
+          <w:i/>
+          <w:iCs/>
+          <w:color w:val="000000"/>
+          <w:sz w:val="20"/>
+          <w:szCs w:val="20"/>
+        </w:rPr>
+        <w:t>kolomnaam2</w:t>
+      </w:r>
+      <w:r>
+        <w:rPr>
+          <w:rStyle w:val="apple-converted-space"/>
+          <w:rFonts w:ascii="Courier New" w:hAnsi="Courier New" w:cs="Courier New"/>
+          <w:color w:val="000000"/>
+          <w:sz w:val="20"/>
+          <w:szCs w:val="20"/>
+        </w:rPr>
+        <w:t> </w:t>
+      </w:r>
+      <w:r>
+        <w:rPr>
+          <w:rFonts w:ascii="Courier New" w:hAnsi="Courier New" w:cs="Courier New"/>
+          <w:color w:val="000000"/>
+          <w:sz w:val="20"/>
+          <w:szCs w:val="20"/>
+        </w:rPr>
+        <w:t>datatype,</w:t>
+      </w:r>
+      <w:r>
+        <w:rPr>
+          <w:rFonts w:ascii="Courier New" w:hAnsi="Courier New" w:cs="Courier New"/>
+          <w:color w:val="000000"/>
+          <w:sz w:val="20"/>
+          <w:szCs w:val="20"/>
+        </w:rPr>
+        <w:br/>
+        <w:t>    </w:t>
+      </w:r>
+      <w:r>
+        <w:rPr>
+          <w:rFonts w:ascii="Courier New" w:hAnsi="Courier New" w:cs="Courier New"/>
+          <w:i/>
+          <w:iCs/>
+          <w:color w:val="000000"/>
+          <w:sz w:val="20"/>
+          <w:szCs w:val="20"/>
+        </w:rPr>
+        <w:t>CONSTRAINT</w:t>
+      </w:r>
+      <w:r>
+        <w:rPr>
+          <w:rStyle w:val="apple-converted-space"/>
+          <w:rFonts w:ascii="Courier New" w:hAnsi="Courier New" w:cs="Courier New"/>
+          <w:color w:val="000000"/>
+          <w:sz w:val="20"/>
+          <w:szCs w:val="20"/>
+        </w:rPr>
+        <w:t> </w:t>
+      </w:r>
+      <w:r>
+        <w:rPr>
+          <w:rFonts w:ascii="Courier New" w:hAnsi="Courier New" w:cs="Courier New"/>
+          <w:color w:val="000000"/>
+          <w:sz w:val="20"/>
+          <w:szCs w:val="20"/>
+        </w:rPr>
+        <w:t>Constraintnaam</w:t>
+      </w:r>
+      <w:r>
+        <w:rPr>
+          <w:rStyle w:val="apple-converted-space"/>
+          <w:rFonts w:ascii="Courier New" w:hAnsi="Courier New" w:cs="Courier New"/>
+          <w:color w:val="000000"/>
+          <w:sz w:val="20"/>
+          <w:szCs w:val="20"/>
+        </w:rPr>
+        <w:t> </w:t>
+      </w:r>
+      <w:r>
+        <w:rPr>
+          <w:rFonts w:ascii="Courier New" w:hAnsi="Courier New" w:cs="Courier New"/>
+          <w:i/>
+          <w:iCs/>
+          <w:color w:val="000000"/>
+          <w:sz w:val="20"/>
+          <w:szCs w:val="20"/>
+        </w:rPr>
+        <w:t>PRIMARY KEY</w:t>
+      </w:r>
+      <w:r>
+        <w:rPr>
+          <w:rStyle w:val="apple-converted-space"/>
+          <w:rFonts w:ascii="Courier New" w:hAnsi="Courier New" w:cs="Courier New"/>
+          <w:color w:val="000000"/>
+          <w:sz w:val="20"/>
+          <w:szCs w:val="20"/>
+        </w:rPr>
+        <w:t> </w:t>
+      </w:r>
+      <w:r>
+        <w:rPr>
+          <w:rFonts w:ascii="Courier New" w:hAnsi="Courier New" w:cs="Courier New"/>
+          <w:color w:val="000000"/>
+          <w:sz w:val="20"/>
+          <w:szCs w:val="20"/>
+        </w:rPr>
+        <w:t>(kolomnaam) )</w:t>
+      </w:r>
+    </w:p>
+    <w:p>
+      <w:r>
+        <w:t>Voorbeeld</w:t>
+      </w:r>
+    </w:p>
+    <w:p>
+      <w:pPr>
+        <w:pStyle w:val="Normaalweb"/>
+        <w:spacing w:before="0" w:beforeAutospacing="0" w:after="150" w:afterAutospacing="0" w:line="270" w:lineRule="atLeast"/>
         <w:rPr>
           <w:rFonts w:asciiTheme="minorHAnsi" w:hAnsiTheme="minorHAnsi" w:cs="Tahoma"/>
           <w:color w:val="4A4A49"/>
           <w:sz w:val="22"/>
           <w:szCs w:val="22"/>
-          <w:u w:val="single"/>
-        </w:rPr>
-        <w:t>key</w:t>
-      </w:r>
-      <w:proofErr w:type="spellEnd"/>
+        </w:rPr>
+      </w:pPr>
       <w:r>
         <w:rPr>
           <w:rFonts w:asciiTheme="minorHAnsi" w:hAnsiTheme="minorHAnsi" w:cs="Tahoma"/>
@@ -2256,87 +2546,7 @@
           <w:sz w:val="22"/>
           <w:szCs w:val="22"/>
         </w:rPr>
-        <w:t xml:space="preserve">, ofwel primaire sleutel, identificeert ieder record in een tabel. De </w:t>
-      </w:r>
-      <w:proofErr w:type="spellStart"/>
-      <w:r>
-        <w:rPr>
-          <w:rFonts w:asciiTheme="minorHAnsi" w:hAnsiTheme="minorHAnsi" w:cs="Tahoma"/>
-          <w:color w:val="4A4A49"/>
-          <w:sz w:val="22"/>
-          <w:szCs w:val="22"/>
-        </w:rPr>
-        <w:t>primary</w:t>
-      </w:r>
-      <w:proofErr w:type="spellEnd"/>
-      <w:r>
-        <w:rPr>
-          <w:rFonts w:asciiTheme="minorHAnsi" w:hAnsiTheme="minorHAnsi" w:cs="Tahoma"/>
-          <w:color w:val="4A4A49"/>
-          <w:sz w:val="22"/>
-          <w:szCs w:val="22"/>
-        </w:rPr>
-        <w:t xml:space="preserve"> </w:t>
-      </w:r>
-      <w:proofErr w:type="spellStart"/>
-      <w:r>
-        <w:rPr>
-          <w:rFonts w:asciiTheme="minorHAnsi" w:hAnsiTheme="minorHAnsi" w:cs="Tahoma"/>
-          <w:color w:val="4A4A49"/>
-          <w:sz w:val="22"/>
-          <w:szCs w:val="22"/>
-        </w:rPr>
-        <w:t>key</w:t>
-      </w:r>
-      <w:proofErr w:type="spellEnd"/>
-      <w:r>
-        <w:rPr>
-          <w:rFonts w:asciiTheme="minorHAnsi" w:hAnsiTheme="minorHAnsi" w:cs="Tahoma"/>
-          <w:color w:val="4A4A49"/>
-          <w:sz w:val="22"/>
-          <w:szCs w:val="22"/>
-        </w:rPr>
-        <w:t xml:space="preserve"> zorgt ervoor dat ieder veld dat ingevoerd wordt niet leeg mag zijn en dat het een unieke waarde heeft. Per tabel kan er maximaal één </w:t>
-      </w:r>
-      <w:proofErr w:type="spellStart"/>
-      <w:r>
-        <w:rPr>
-          <w:rFonts w:asciiTheme="minorHAnsi" w:hAnsiTheme="minorHAnsi" w:cs="Tahoma"/>
-          <w:color w:val="4A4A49"/>
-          <w:sz w:val="22"/>
-          <w:szCs w:val="22"/>
-        </w:rPr>
-        <w:t>primary</w:t>
-      </w:r>
-      <w:proofErr w:type="spellEnd"/>
-      <w:r>
-        <w:rPr>
-          <w:rFonts w:asciiTheme="minorHAnsi" w:hAnsiTheme="minorHAnsi" w:cs="Tahoma"/>
-          <w:color w:val="4A4A49"/>
-          <w:sz w:val="22"/>
-          <w:szCs w:val="22"/>
-        </w:rPr>
-        <w:t xml:space="preserve"> </w:t>
-      </w:r>
-      <w:proofErr w:type="spellStart"/>
-      <w:r>
-        <w:rPr>
-          <w:rFonts w:asciiTheme="minorHAnsi" w:hAnsiTheme="minorHAnsi" w:cs="Tahoma"/>
-          <w:color w:val="4A4A49"/>
-          <w:sz w:val="22"/>
-          <w:szCs w:val="22"/>
-        </w:rPr>
-        <w:t>key</w:t>
-      </w:r>
-      <w:proofErr w:type="spellEnd"/>
-      <w:r>
-        <w:rPr>
-          <w:rFonts w:asciiTheme="minorHAnsi" w:hAnsiTheme="minorHAnsi" w:cs="Tahoma"/>
-          <w:color w:val="4A4A49"/>
-          <w:sz w:val="22"/>
-          <w:szCs w:val="22"/>
-        </w:rPr>
-        <w:t xml:space="preserve"> gedefinieerd worden.</w:t>
+        <w:t>In onderstaand voorbeeld wordt een tabel aangemaakt, waarin persoonsgegevens worden opgeslagen. In deze tabel wordt van de persoon een uniek id-nummer opgeslagen, zijn voor- en achternaam, woonplaats en het geslacht. Het id-nummer is in dit geval de primary key, omdat ieder veld hiermee geidentificeerd kan worden.</w:t>
       </w:r>
     </w:p>
     <w:p>
@@ -2378,7 +2588,7 @@
           <w:sz w:val="20"/>
           <w:szCs w:val="20"/>
         </w:rPr>
-        <w:t>tabelnaam</w:t>
+        <w:t>persoon</w:t>
       </w:r>
       <w:r>
         <w:rPr>
@@ -2419,7 +2629,7 @@
           <w:sz w:val="20"/>
           <w:szCs w:val="20"/>
         </w:rPr>
-        <w:t>kolomnaam1</w:t>
+        <w:t>id</w:t>
       </w:r>
       <w:r>
         <w:rPr>
@@ -2438,7 +2648,7 @@
           <w:sz w:val="20"/>
           <w:szCs w:val="20"/>
         </w:rPr>
-        <w:t>datatype,</w:t>
+        <w:t>int,</w:t>
       </w:r>
       <w:r>
         <w:rPr>
@@ -2459,7 +2669,7 @@
           <w:sz w:val="20"/>
           <w:szCs w:val="20"/>
         </w:rPr>
-        <w:t>kolomnaam2</w:t>
+        <w:t>Voornaam</w:t>
       </w:r>
       <w:r>
         <w:rPr>
@@ -2478,7 +2688,7 @@
           <w:sz w:val="20"/>
           <w:szCs w:val="20"/>
         </w:rPr>
-        <w:t>datatype,</w:t>
+        <w:t>varchar(255) NOT NULL,</w:t>
       </w:r>
       <w:r>
         <w:rPr>
@@ -2499,7 +2709,7 @@
           <w:sz w:val="20"/>
           <w:szCs w:val="20"/>
         </w:rPr>
-        <w:t>CONSTRAINT</w:t>
+        <w:t>Achternaam</w:t>
       </w:r>
       <w:r>
         <w:rPr>
@@ -2511,7 +2721,6 @@
         </w:rPr>
         <w:t> </w:t>
       </w:r>
-      <w:proofErr w:type="spellStart"/>
       <w:r>
         <w:rPr>
           <w:rFonts w:ascii="Courier New" w:hAnsi="Courier New" w:cs="Courier New"/>
@@ -2519,18 +2728,17 @@
           <w:sz w:val="20"/>
           <w:szCs w:val="20"/>
         </w:rPr>
-        <w:t>Constraintnaam</w:t>
-      </w:r>
-      <w:proofErr w:type="spellEnd"/>
-      <w:r>
-        <w:rPr>
-          <w:rStyle w:val="apple-converted-space"/>
+        <w:t>varchar(255) NOT NULL,</w:t>
+      </w:r>
+      <w:r>
+        <w:rPr>
           <w:rFonts w:ascii="Courier New" w:hAnsi="Courier New" w:cs="Courier New"/>
           <w:color w:val="000000"/>
           <w:sz w:val="20"/>
           <w:szCs w:val="20"/>
         </w:rPr>
-        <w:t> </w:t>
+        <w:br/>
+        <w:t>    </w:t>
       </w:r>
       <w:r>
         <w:rPr>
@@ -2541,7 +2749,7 @@
           <w:sz w:val="20"/>
           <w:szCs w:val="20"/>
         </w:rPr>
-        <w:t>PRIMARY KEY</w:t>
+        <w:t>Woonplaats</w:t>
       </w:r>
       <w:r>
         <w:rPr>
@@ -2560,144 +2768,17 @@
           <w:sz w:val="20"/>
           <w:szCs w:val="20"/>
         </w:rPr>
-        <w:t>(kolomnaam) )</w:t>
-      </w:r>
-    </w:p>
-    <w:p>
-      <w:r>
-        <w:t>Voorbeeld</w:t>
-      </w:r>
-    </w:p>
-    <w:p>
-      <w:pPr>
-        <w:pStyle w:val="Normaalweb"/>
-        <w:spacing w:before="0" w:beforeAutospacing="0" w:after="150" w:afterAutospacing="0" w:line="270" w:lineRule="atLeast"/>
-        <w:rPr>
-          <w:rFonts w:asciiTheme="minorHAnsi" w:hAnsiTheme="minorHAnsi" w:cs="Tahoma"/>
-          <w:color w:val="4A4A49"/>
-          <w:sz w:val="22"/>
-          <w:szCs w:val="22"/>
-        </w:rPr>
-      </w:pPr>
-      <w:r>
-        <w:rPr>
-          <w:rFonts w:asciiTheme="minorHAnsi" w:hAnsiTheme="minorHAnsi" w:cs="Tahoma"/>
-          <w:color w:val="4A4A49"/>
-          <w:sz w:val="22"/>
-          <w:szCs w:val="22"/>
-        </w:rPr>
-        <w:t xml:space="preserve">In onderstaand voorbeeld wordt een tabel aangemaakt, waarin persoonsgegevens worden opgeslagen. In deze tabel wordt van de persoon een uniek </w:t>
-      </w:r>
-      <w:proofErr w:type="spellStart"/>
-      <w:r>
-        <w:rPr>
-          <w:rFonts w:asciiTheme="minorHAnsi" w:hAnsiTheme="minorHAnsi" w:cs="Tahoma"/>
-          <w:color w:val="4A4A49"/>
-          <w:sz w:val="22"/>
-          <w:szCs w:val="22"/>
-        </w:rPr>
-        <w:t>id</w:t>
-      </w:r>
-      <w:proofErr w:type="spellEnd"/>
-      <w:r>
-        <w:rPr>
-          <w:rFonts w:asciiTheme="minorHAnsi" w:hAnsiTheme="minorHAnsi" w:cs="Tahoma"/>
-          <w:color w:val="4A4A49"/>
-          <w:sz w:val="22"/>
-          <w:szCs w:val="22"/>
-        </w:rPr>
-        <w:t xml:space="preserve">-nummer opgeslagen, zijn voor- en achternaam, woonplaats en het geslacht. Het </w:t>
-      </w:r>
-      <w:proofErr w:type="spellStart"/>
-      <w:r>
-        <w:rPr>
-          <w:rFonts w:asciiTheme="minorHAnsi" w:hAnsiTheme="minorHAnsi" w:cs="Tahoma"/>
-          <w:color w:val="4A4A49"/>
-          <w:sz w:val="22"/>
-          <w:szCs w:val="22"/>
-        </w:rPr>
-        <w:t>id</w:t>
-      </w:r>
-      <w:proofErr w:type="spellEnd"/>
-      <w:r>
-        <w:rPr>
-          <w:rFonts w:asciiTheme="minorHAnsi" w:hAnsiTheme="minorHAnsi" w:cs="Tahoma"/>
-          <w:color w:val="4A4A49"/>
-          <w:sz w:val="22"/>
-          <w:szCs w:val="22"/>
-        </w:rPr>
-        <w:t xml:space="preserve">-nummer is in dit geval de </w:t>
-      </w:r>
-      <w:proofErr w:type="spellStart"/>
-      <w:r>
-        <w:rPr>
-          <w:rFonts w:asciiTheme="minorHAnsi" w:hAnsiTheme="minorHAnsi" w:cs="Tahoma"/>
-          <w:color w:val="4A4A49"/>
-          <w:sz w:val="22"/>
-          <w:szCs w:val="22"/>
-        </w:rPr>
-        <w:t>primary</w:t>
-      </w:r>
-      <w:proofErr w:type="spellEnd"/>
-      <w:r>
-        <w:rPr>
-          <w:rFonts w:asciiTheme="minorHAnsi" w:hAnsiTheme="minorHAnsi" w:cs="Tahoma"/>
-          <w:color w:val="4A4A49"/>
-          <w:sz w:val="22"/>
-          <w:szCs w:val="22"/>
-        </w:rPr>
-        <w:t xml:space="preserve"> </w:t>
-      </w:r>
-      <w:proofErr w:type="spellStart"/>
-      <w:r>
-        <w:rPr>
-          <w:rFonts w:asciiTheme="minorHAnsi" w:hAnsiTheme="minorHAnsi" w:cs="Tahoma"/>
-          <w:color w:val="4A4A49"/>
-          <w:sz w:val="22"/>
-          <w:szCs w:val="22"/>
-        </w:rPr>
-        <w:t>key</w:t>
-      </w:r>
-      <w:proofErr w:type="spellEnd"/>
-      <w:r>
-        <w:rPr>
-          <w:rFonts w:asciiTheme="minorHAnsi" w:hAnsiTheme="minorHAnsi" w:cs="Tahoma"/>
-          <w:color w:val="4A4A49"/>
-          <w:sz w:val="22"/>
-          <w:szCs w:val="22"/>
-        </w:rPr>
-        <w:t>, omdat ieder veld hiermee geidentificeerd kan worden.</w:t>
-      </w:r>
-    </w:p>
-    <w:p>
-      <w:pPr>
-        <w:shd w:val="clear" w:color="auto" w:fill="EEEEEE"/>
-        <w:spacing w:line="270" w:lineRule="atLeast"/>
+        <w:t>varchar(255),</w:t>
+      </w:r>
+      <w:r>
         <w:rPr>
           <w:rFonts w:ascii="Courier New" w:hAnsi="Courier New" w:cs="Courier New"/>
           <w:color w:val="000000"/>
           <w:sz w:val="20"/>
           <w:szCs w:val="20"/>
         </w:rPr>
-      </w:pPr>
-      <w:r>
-        <w:rPr>
-          <w:rFonts w:ascii="Courier New" w:hAnsi="Courier New" w:cs="Courier New"/>
-          <w:color w:val="000000"/>
-          <w:sz w:val="20"/>
-          <w:szCs w:val="20"/>
-        </w:rPr>
-        <w:t>CREATE TABLE</w:t>
-      </w:r>
-      <w:r>
-        <w:rPr>
-          <w:rStyle w:val="apple-converted-space"/>
-          <w:rFonts w:ascii="Courier New" w:hAnsi="Courier New" w:cs="Courier New"/>
-          <w:color w:val="000000"/>
-          <w:sz w:val="20"/>
-          <w:szCs w:val="20"/>
-        </w:rPr>
-        <w:t> </w:t>
+        <w:br/>
+        <w:t>    </w:t>
       </w:r>
       <w:r>
         <w:rPr>
@@ -2708,7 +2789,7 @@
           <w:sz w:val="20"/>
           <w:szCs w:val="20"/>
         </w:rPr>
-        <w:t>persoon</w:t>
+        <w:t>Geslacht</w:t>
       </w:r>
       <w:r>
         <w:rPr>
@@ -2727,8 +2808,7 @@
           <w:sz w:val="20"/>
           <w:szCs w:val="20"/>
         </w:rPr>
-        <w:br/>
-        <w:t>(</w:t>
+        <w:t>varchar(1),</w:t>
       </w:r>
       <w:r>
         <w:rPr>
@@ -2740,7 +2820,6 @@
         <w:br/>
         <w:t>    </w:t>
       </w:r>
-      <w:proofErr w:type="spellStart"/>
       <w:r>
         <w:rPr>
           <w:rFonts w:ascii="Courier New" w:hAnsi="Courier New" w:cs="Courier New"/>
@@ -2750,9 +2829,8 @@
           <w:sz w:val="20"/>
           <w:szCs w:val="20"/>
         </w:rPr>
-        <w:t>id</w:t>
-      </w:r>
-      <w:proofErr w:type="spellEnd"/>
+        <w:t>CONSTRAINT</w:t>
+      </w:r>
       <w:r>
         <w:rPr>
           <w:rStyle w:val="apple-converted-space"/>
@@ -2770,17 +2848,17 @@
           <w:sz w:val="20"/>
           <w:szCs w:val="20"/>
         </w:rPr>
-        <w:t>int,</w:t>
-      </w:r>
-      <w:r>
-        <w:rPr>
+        <w:t>PK_persoon</w:t>
+      </w:r>
+      <w:r>
+        <w:rPr>
+          <w:rStyle w:val="apple-converted-space"/>
           <w:rFonts w:ascii="Courier New" w:hAnsi="Courier New" w:cs="Courier New"/>
           <w:color w:val="000000"/>
           <w:sz w:val="20"/>
           <w:szCs w:val="20"/>
         </w:rPr>
-        <w:br/>
-        <w:t>    </w:t>
+        <w:t> </w:t>
       </w:r>
       <w:r>
         <w:rPr>
@@ -2791,7 +2869,7 @@
           <w:sz w:val="20"/>
           <w:szCs w:val="20"/>
         </w:rPr>
-        <w:t>Voornaam</w:t>
+        <w:t>PRIMARY KEY</w:t>
       </w:r>
       <w:r>
         <w:rPr>
@@ -2803,7 +2881,6 @@
         </w:rPr>
         <w:t> </w:t>
       </w:r>
-      <w:proofErr w:type="spellStart"/>
       <w:r>
         <w:rPr>
           <w:rFonts w:ascii="Courier New" w:hAnsi="Courier New" w:cs="Courier New"/>
@@ -2811,272 +2888,7 @@
           <w:sz w:val="20"/>
           <w:szCs w:val="20"/>
         </w:rPr>
-        <w:t>varchar</w:t>
-      </w:r>
-      <w:proofErr w:type="spellEnd"/>
-      <w:r>
-        <w:rPr>
-          <w:rFonts w:ascii="Courier New" w:hAnsi="Courier New" w:cs="Courier New"/>
-          <w:color w:val="000000"/>
-          <w:sz w:val="20"/>
-          <w:szCs w:val="20"/>
-        </w:rPr>
-        <w:t>(255) NOT NULL,</w:t>
-      </w:r>
-      <w:r>
-        <w:rPr>
-          <w:rFonts w:ascii="Courier New" w:hAnsi="Courier New" w:cs="Courier New"/>
-          <w:color w:val="000000"/>
-          <w:sz w:val="20"/>
-          <w:szCs w:val="20"/>
-        </w:rPr>
-        <w:br/>
-        <w:t>    </w:t>
-      </w:r>
-      <w:r>
-        <w:rPr>
-          <w:rFonts w:ascii="Courier New" w:hAnsi="Courier New" w:cs="Courier New"/>
-          <w:i/>
-          <w:iCs/>
-          <w:color w:val="000000"/>
-          <w:sz w:val="20"/>
-          <w:szCs w:val="20"/>
-        </w:rPr>
-        <w:t>Achternaam</w:t>
-      </w:r>
-      <w:r>
-        <w:rPr>
-          <w:rStyle w:val="apple-converted-space"/>
-          <w:rFonts w:ascii="Courier New" w:hAnsi="Courier New" w:cs="Courier New"/>
-          <w:color w:val="000000"/>
-          <w:sz w:val="20"/>
-          <w:szCs w:val="20"/>
-        </w:rPr>
-        <w:t> </w:t>
-      </w:r>
-      <w:proofErr w:type="spellStart"/>
-      <w:r>
-        <w:rPr>
-          <w:rFonts w:ascii="Courier New" w:hAnsi="Courier New" w:cs="Courier New"/>
-          <w:color w:val="000000"/>
-          <w:sz w:val="20"/>
-          <w:szCs w:val="20"/>
-        </w:rPr>
-        <w:t>varchar</w:t>
-      </w:r>
-      <w:proofErr w:type="spellEnd"/>
-      <w:r>
-        <w:rPr>
-          <w:rFonts w:ascii="Courier New" w:hAnsi="Courier New" w:cs="Courier New"/>
-          <w:color w:val="000000"/>
-          <w:sz w:val="20"/>
-          <w:szCs w:val="20"/>
-        </w:rPr>
-        <w:t>(255) NOT NULL,</w:t>
-      </w:r>
-      <w:r>
-        <w:rPr>
-          <w:rFonts w:ascii="Courier New" w:hAnsi="Courier New" w:cs="Courier New"/>
-          <w:color w:val="000000"/>
-          <w:sz w:val="20"/>
-          <w:szCs w:val="20"/>
-        </w:rPr>
-        <w:br/>
-        <w:t>    </w:t>
-      </w:r>
-      <w:r>
-        <w:rPr>
-          <w:rFonts w:ascii="Courier New" w:hAnsi="Courier New" w:cs="Courier New"/>
-          <w:i/>
-          <w:iCs/>
-          <w:color w:val="000000"/>
-          <w:sz w:val="20"/>
-          <w:szCs w:val="20"/>
-        </w:rPr>
-        <w:t>Woonplaats</w:t>
-      </w:r>
-      <w:r>
-        <w:rPr>
-          <w:rStyle w:val="apple-converted-space"/>
-          <w:rFonts w:ascii="Courier New" w:hAnsi="Courier New" w:cs="Courier New"/>
-          <w:color w:val="000000"/>
-          <w:sz w:val="20"/>
-          <w:szCs w:val="20"/>
-        </w:rPr>
-        <w:t> </w:t>
-      </w:r>
-      <w:proofErr w:type="spellStart"/>
-      <w:r>
-        <w:rPr>
-          <w:rFonts w:ascii="Courier New" w:hAnsi="Courier New" w:cs="Courier New"/>
-          <w:color w:val="000000"/>
-          <w:sz w:val="20"/>
-          <w:szCs w:val="20"/>
-        </w:rPr>
-        <w:t>varchar</w:t>
-      </w:r>
-      <w:proofErr w:type="spellEnd"/>
-      <w:r>
-        <w:rPr>
-          <w:rFonts w:ascii="Courier New" w:hAnsi="Courier New" w:cs="Courier New"/>
-          <w:color w:val="000000"/>
-          <w:sz w:val="20"/>
-          <w:szCs w:val="20"/>
-        </w:rPr>
-        <w:t>(255),</w:t>
-      </w:r>
-      <w:r>
-        <w:rPr>
-          <w:rFonts w:ascii="Courier New" w:hAnsi="Courier New" w:cs="Courier New"/>
-          <w:color w:val="000000"/>
-          <w:sz w:val="20"/>
-          <w:szCs w:val="20"/>
-        </w:rPr>
-        <w:br/>
-        <w:t>    </w:t>
-      </w:r>
-      <w:r>
-        <w:rPr>
-          <w:rFonts w:ascii="Courier New" w:hAnsi="Courier New" w:cs="Courier New"/>
-          <w:i/>
-          <w:iCs/>
-          <w:color w:val="000000"/>
-          <w:sz w:val="20"/>
-          <w:szCs w:val="20"/>
-        </w:rPr>
-        <w:t>Geslacht</w:t>
-      </w:r>
-      <w:r>
-        <w:rPr>
-          <w:rStyle w:val="apple-converted-space"/>
-          <w:rFonts w:ascii="Courier New" w:hAnsi="Courier New" w:cs="Courier New"/>
-          <w:color w:val="000000"/>
-          <w:sz w:val="20"/>
-          <w:szCs w:val="20"/>
-        </w:rPr>
-        <w:t> </w:t>
-      </w:r>
-      <w:proofErr w:type="spellStart"/>
-      <w:r>
-        <w:rPr>
-          <w:rFonts w:ascii="Courier New" w:hAnsi="Courier New" w:cs="Courier New"/>
-          <w:color w:val="000000"/>
-          <w:sz w:val="20"/>
-          <w:szCs w:val="20"/>
-        </w:rPr>
-        <w:t>varchar</w:t>
-      </w:r>
-      <w:proofErr w:type="spellEnd"/>
-      <w:r>
-        <w:rPr>
-          <w:rFonts w:ascii="Courier New" w:hAnsi="Courier New" w:cs="Courier New"/>
-          <w:color w:val="000000"/>
-          <w:sz w:val="20"/>
-          <w:szCs w:val="20"/>
-        </w:rPr>
-        <w:t>(1),</w:t>
-      </w:r>
-      <w:r>
-        <w:rPr>
-          <w:rFonts w:ascii="Courier New" w:hAnsi="Courier New" w:cs="Courier New"/>
-          <w:color w:val="000000"/>
-          <w:sz w:val="20"/>
-          <w:szCs w:val="20"/>
-        </w:rPr>
-        <w:br/>
-        <w:t>    </w:t>
-      </w:r>
-      <w:r>
-        <w:rPr>
-          <w:rFonts w:ascii="Courier New" w:hAnsi="Courier New" w:cs="Courier New"/>
-          <w:i/>
-          <w:iCs/>
-          <w:color w:val="000000"/>
-          <w:sz w:val="20"/>
-          <w:szCs w:val="20"/>
-        </w:rPr>
-        <w:t>CONSTRAINT</w:t>
-      </w:r>
-      <w:r>
-        <w:rPr>
-          <w:rStyle w:val="apple-converted-space"/>
-          <w:rFonts w:ascii="Courier New" w:hAnsi="Courier New" w:cs="Courier New"/>
-          <w:color w:val="000000"/>
-          <w:sz w:val="20"/>
-          <w:szCs w:val="20"/>
-        </w:rPr>
-        <w:t> </w:t>
-      </w:r>
-      <w:proofErr w:type="spellStart"/>
-      <w:r>
-        <w:rPr>
-          <w:rFonts w:ascii="Courier New" w:hAnsi="Courier New" w:cs="Courier New"/>
-          <w:color w:val="000000"/>
-          <w:sz w:val="20"/>
-          <w:szCs w:val="20"/>
-        </w:rPr>
-        <w:t>PK_persoon</w:t>
-      </w:r>
-      <w:proofErr w:type="spellEnd"/>
-      <w:r>
-        <w:rPr>
-          <w:rStyle w:val="apple-converted-space"/>
-          <w:rFonts w:ascii="Courier New" w:hAnsi="Courier New" w:cs="Courier New"/>
-          <w:color w:val="000000"/>
-          <w:sz w:val="20"/>
-          <w:szCs w:val="20"/>
-        </w:rPr>
-        <w:t> </w:t>
-      </w:r>
-      <w:r>
-        <w:rPr>
-          <w:rFonts w:ascii="Courier New" w:hAnsi="Courier New" w:cs="Courier New"/>
-          <w:i/>
-          <w:iCs/>
-          <w:color w:val="000000"/>
-          <w:sz w:val="20"/>
-          <w:szCs w:val="20"/>
-        </w:rPr>
-        <w:t>PRIMARY KEY</w:t>
-      </w:r>
-      <w:r>
-        <w:rPr>
-          <w:rStyle w:val="apple-converted-space"/>
-          <w:rFonts w:ascii="Courier New" w:hAnsi="Courier New" w:cs="Courier New"/>
-          <w:color w:val="000000"/>
-          <w:sz w:val="20"/>
-          <w:szCs w:val="20"/>
-        </w:rPr>
-        <w:t> </w:t>
-      </w:r>
-      <w:r>
-        <w:rPr>
-          <w:rFonts w:ascii="Courier New" w:hAnsi="Courier New" w:cs="Courier New"/>
-          <w:color w:val="000000"/>
-          <w:sz w:val="20"/>
-          <w:szCs w:val="20"/>
-        </w:rPr>
-        <w:t>(</w:t>
-      </w:r>
-      <w:proofErr w:type="spellStart"/>
-      <w:r>
-        <w:rPr>
-          <w:rFonts w:ascii="Courier New" w:hAnsi="Courier New" w:cs="Courier New"/>
-          <w:color w:val="000000"/>
-          <w:sz w:val="20"/>
-          <w:szCs w:val="20"/>
-        </w:rPr>
-        <w:t>id</w:t>
-      </w:r>
-      <w:proofErr w:type="spellEnd"/>
-      <w:r>
-        <w:rPr>
-          <w:rFonts w:ascii="Courier New" w:hAnsi="Courier New" w:cs="Courier New"/>
-          <w:color w:val="000000"/>
-          <w:sz w:val="20"/>
-          <w:szCs w:val="20"/>
-        </w:rPr>
-        <w:t>)</w:t>
+        <w:t>(id)</w:t>
       </w:r>
       <w:r>
         <w:rPr>
@@ -3100,21 +2912,12 @@
         <w:pStyle w:val="Kop1"/>
         <w:jc w:val="left"/>
       </w:pPr>
-      <w:bookmarkStart w:id="9" w:name="_Toc388276650"/>
-      <w:proofErr w:type="spellStart"/>
-      <w:r>
-        <w:t>Foreign</w:t>
-      </w:r>
-      <w:proofErr w:type="spellEnd"/>
-      <w:r>
-        <w:t xml:space="preserve"> </w:t>
-      </w:r>
-      <w:proofErr w:type="spellStart"/>
-      <w:r>
-        <w:t>Key</w:t>
-      </w:r>
-      <w:bookmarkEnd w:id="9"/>
-      <w:proofErr w:type="spellEnd"/>
+      <w:bookmarkStart w:id="8" w:name="_Toc388277939"/>
+      <w:r>
+        <w:lastRenderedPageBreak/>
+        <w:t>Foreign Key</w:t>
+      </w:r>
+      <w:bookmarkEnd w:id="8"/>
     </w:p>
     <w:p/>
     <w:p>
@@ -3124,38 +2927,12 @@
           <w:szCs w:val="22"/>
         </w:rPr>
       </w:pPr>
-      <w:proofErr w:type="spellStart"/>
       <w:r>
         <w:rPr>
           <w:sz w:val="22"/>
           <w:szCs w:val="22"/>
         </w:rPr>
-        <w:lastRenderedPageBreak/>
-        <w:t>Foreign</w:t>
-      </w:r>
-      <w:proofErr w:type="spellEnd"/>
-      <w:r>
-        <w:rPr>
-          <w:sz w:val="22"/>
-          <w:szCs w:val="22"/>
-        </w:rPr>
-        <w:t xml:space="preserve"> Keys (oftewel verwijzende sleutels), ook wel afgekort tot </w:t>
-      </w:r>
-      <w:proofErr w:type="spellStart"/>
-      <w:r>
-        <w:rPr>
-          <w:sz w:val="22"/>
-          <w:szCs w:val="22"/>
-        </w:rPr>
-        <w:t>FK's</w:t>
-      </w:r>
-      <w:proofErr w:type="spellEnd"/>
-      <w:r>
-        <w:rPr>
-          <w:sz w:val="22"/>
-          <w:szCs w:val="22"/>
-        </w:rPr>
-        <w:t>, duiden relaties aan tussen twee tabellen in een database. Een waarde in een tabel zal verbonden worden met een andere tabel door twee waardes altijd overeen te laten komen.</w:t>
+        <w:t>Foreign Keys (oftewel verwijzende sleutels), ook wel afgekort tot FK's, duiden relaties aan tussen twee tabellen in een database. Een waarde in een tabel zal verbonden worden met een andere tabel door twee waardes altijd overeen te laten komen.</w:t>
       </w:r>
     </w:p>
     <w:p>
@@ -3163,14 +2940,14 @@
         <w:pStyle w:val="Kop1"/>
         <w:jc w:val="left"/>
       </w:pPr>
-      <w:bookmarkStart w:id="10" w:name="_Toc388276651"/>
+      <w:bookmarkStart w:id="9" w:name="_Toc388277940"/>
       <w:r>
         <w:t>Naamgevingsconventie</w:t>
       </w:r>
       <w:r>
         <w:t xml:space="preserve"> tabellen</w:t>
       </w:r>
-      <w:bookmarkEnd w:id="10"/>
+      <w:bookmarkEnd w:id="9"/>
     </w:p>
     <w:p/>
     <w:p>
@@ -3182,15 +2959,7 @@
         </w:numPr>
       </w:pPr>
       <w:r>
-        <w:t>Zet als eerste “</w:t>
-      </w:r>
-      <w:proofErr w:type="spellStart"/>
-      <w:r>
-        <w:t>tbl</w:t>
-      </w:r>
-      <w:proofErr w:type="spellEnd"/>
-      <w:r>
-        <w:t>”. (kleine letters)</w:t>
+        <w:t>Zet als eerste “tbl”. (kleine letters)</w:t>
       </w:r>
     </w:p>
     <w:p>
@@ -3250,11 +3019,11 @@
         <w:pStyle w:val="Kop1"/>
         <w:jc w:val="left"/>
       </w:pPr>
-      <w:bookmarkStart w:id="11" w:name="_Toc388276652"/>
+      <w:bookmarkStart w:id="10" w:name="_Toc388277941"/>
       <w:r>
         <w:t>Naamgevingsconventie rijen</w:t>
       </w:r>
-      <w:bookmarkEnd w:id="11"/>
+      <w:bookmarkEnd w:id="10"/>
     </w:p>
     <w:p/>
     <w:p>
@@ -3320,11 +3089,12 @@
         <w:pStyle w:val="Kop1"/>
         <w:jc w:val="left"/>
       </w:pPr>
-      <w:bookmarkStart w:id="12" w:name="_Toc388276653"/>
-      <w:r>
+      <w:bookmarkStart w:id="11" w:name="_Toc388277942"/>
+      <w:r>
+        <w:lastRenderedPageBreak/>
         <w:t>Welke manieren van aanleveren van data zijn er?</w:t>
       </w:r>
-      <w:bookmarkEnd w:id="12"/>
+      <w:bookmarkEnd w:id="11"/>
     </w:p>
     <w:tbl>
       <w:tblPr>
@@ -3399,11 +3169,9 @@
             <w:tcW w:w="988" w:type="dxa"/>
           </w:tcPr>
           <w:p>
-            <w:proofErr w:type="spellStart"/>
             <w:r>
               <w:t>Csv</w:t>
             </w:r>
-            <w:proofErr w:type="spellEnd"/>
           </w:p>
         </w:tc>
         <w:tc>
@@ -3412,88 +3180,12 @@
           </w:tcPr>
           <w:p>
             <w:r>
-              <w:t xml:space="preserve">Het voordeel van een </w:t>
-            </w:r>
-            <w:proofErr w:type="spellStart"/>
-            <w:r>
-              <w:t>csv-encoding</w:t>
-            </w:r>
-            <w:proofErr w:type="spellEnd"/>
-            <w:r>
-              <w:t xml:space="preserve"> bestand is dat het eenvoudig te lezen / bewerken is </w:t>
-            </w:r>
-            <w:r>
-              <w:lastRenderedPageBreak/>
-              <w:t>met bijvoorbeeld de gratis ‘</w:t>
-            </w:r>
-            <w:proofErr w:type="spellStart"/>
-            <w:r>
-              <w:t>csvedit</w:t>
-            </w:r>
-            <w:proofErr w:type="spellEnd"/>
-            <w:r>
-              <w:t xml:space="preserve">‘ software. De </w:t>
-            </w:r>
-            <w:proofErr w:type="spellStart"/>
-            <w:r>
-              <w:t>csv-encoding</w:t>
-            </w:r>
-            <w:proofErr w:type="spellEnd"/>
-            <w:r>
-              <w:t xml:space="preserve"> is ontwikkeld, omdat niet in alle gevallen de rijkdom van het </w:t>
-            </w:r>
-            <w:proofErr w:type="spellStart"/>
-            <w:r>
-              <w:t>gml</w:t>
-            </w:r>
-            <w:proofErr w:type="spellEnd"/>
-            <w:r>
-              <w:t xml:space="preserve">-formaat noodzakelijk is. Een nadeel van de </w:t>
-            </w:r>
-            <w:proofErr w:type="spellStart"/>
-            <w:r>
-              <w:t>csv-encoding</w:t>
-            </w:r>
-            <w:proofErr w:type="spellEnd"/>
-            <w:r>
-              <w:t xml:space="preserve"> is dat het noodzakelijk is meerdere bestanden uit te wisselen.</w:t>
-            </w:r>
-          </w:p>
-          <w:p>
-            <w:r>
-              <w:t xml:space="preserve">Het </w:t>
-            </w:r>
-            <w:proofErr w:type="spellStart"/>
-            <w:r>
-              <w:t>csv</w:t>
-            </w:r>
-            <w:proofErr w:type="spellEnd"/>
-            <w:r>
-              <w:t xml:space="preserve"> </w:t>
-            </w:r>
-            <w:proofErr w:type="spellStart"/>
-            <w:r>
-              <w:t>encoding</w:t>
-            </w:r>
-            <w:proofErr w:type="spellEnd"/>
-            <w:r>
-              <w:t xml:space="preserve"> voor UM </w:t>
-            </w:r>
-            <w:proofErr w:type="spellStart"/>
-            <w:r>
-              <w:t>Aquo</w:t>
-            </w:r>
-            <w:proofErr w:type="spellEnd"/>
-            <w:r>
-              <w:t xml:space="preserve"> Metingen kent hiervoor de beschrijving van een drietal verschillende </w:t>
-            </w:r>
-            <w:proofErr w:type="spellStart"/>
-            <w:r>
-              <w:t>csv</w:t>
-            </w:r>
-            <w:proofErr w:type="spellEnd"/>
-            <w:r>
-              <w:t xml:space="preserve"> bestanden:</w:t>
+              <w:t>Het voordeel van een csv-encoding bestand is dat het eenvoudig te lezen / bewerken is met bijvoorbeeld de gratis ‘csvedit‘ software. De csv-encoding is ontwikkeld, omdat niet in alle gevallen de rijkdom van het gml-formaat noodzakelijk is. Een nadeel van de csv-encoding is dat het noodzakelijk is meerdere bestanden uit te wisselen.</w:t>
+            </w:r>
+          </w:p>
+          <w:p>
+            <w:r>
+              <w:t>Het csv encoding voor UM Aquo Metingen kent hiervoor de beschrijving van een drietal verschillende csv bestanden:</w:t>
             </w:r>
           </w:p>
           <w:p>
@@ -3518,20 +3210,7 @@
           </w:tcPr>
           <w:p>
             <w:r>
-              <w:lastRenderedPageBreak/>
-              <w:t xml:space="preserve">Nadeel van deze systematiek is dat numerieke waarden altijd omgezet moeten </w:t>
-            </w:r>
-            <w:r>
-              <w:lastRenderedPageBreak/>
-              <w:t>worden naar alfanumerieke waarden, wat uiteraard tot nauwkeurigheidsverlies of zelfs afrondingsproblemen kan leiden. Een ander probleem is dat alle computersystemen op één na een bepaald teken gebruiken als regeleinde, terwijl dat ene afwijkende systeem (</w:t>
-            </w:r>
-            <w:proofErr w:type="spellStart"/>
-            <w:r>
-              <w:t>MsWindows</w:t>
-            </w:r>
-            <w:proofErr w:type="spellEnd"/>
-            <w:r>
-              <w:t xml:space="preserve"> uiteraard) twee tekens voor een regeleinde gebruikt. Dat kan tot conversieverschillen leiden. Moderne applicaties kunnen deze conversie vaak automatisch doen, maar dat kan niet a priori gegarandeerd worden.</w:t>
+              <w:t>Nadeel van deze systematiek is dat numerieke waarden altijd omgezet moeten worden naar alfanumerieke waarden, wat uiteraard tot nauwkeurigheidsverlies of zelfs afrondingsproblemen kan leiden. Een ander probleem is dat alle computersystemen op één na een bepaald teken gebruiken als regeleinde, terwijl dat ene afwijkende systeem (MsWindows uiteraard) twee tekens voor een regeleinde gebruikt. Dat kan tot conversieverschillen leiden. Moderne applicaties kunnen deze conversie vaak automatisch doen, maar dat kan niet a priori gegarandeerd worden.</w:t>
             </w:r>
           </w:p>
         </w:tc>
@@ -3542,12 +3221,9 @@
             <w:tcW w:w="988" w:type="dxa"/>
           </w:tcPr>
           <w:p>
-            <w:proofErr w:type="spellStart"/>
-            <w:r>
-              <w:lastRenderedPageBreak/>
+            <w:r>
               <w:t>Json</w:t>
             </w:r>
-            <w:proofErr w:type="spellEnd"/>
           </w:p>
         </w:tc>
         <w:tc>
@@ -3556,15 +3232,7 @@
           </w:tcPr>
           <w:p>
             <w:r>
-              <w:t xml:space="preserve">Het voordeel is dat het </w:t>
-            </w:r>
-            <w:proofErr w:type="spellStart"/>
-            <w:r>
-              <w:t>gestructureerder</w:t>
-            </w:r>
-            <w:proofErr w:type="spellEnd"/>
-            <w:r>
-              <w:t xml:space="preserve"> is dan bij XML, kleiner en dus sneller te lezen is. Een ander voordeel is dat JSON door de gestructureerde opbouw OOP is. Dit betekent dat het Object georiënteerd is. Hierdoor sluit JSON naadloos aan bij talen als Java en C#.</w:t>
+              <w:t>Het voordeel is dat het gestructureerder is dan bij XML, kleiner en dus sneller te lezen is. Een ander voordeel is dat JSON door de gestructureerde opbouw OOP is. Dit betekent dat het Object georiënteerd is. Hierdoor sluit JSON naadloos aan bij talen als Java en C#.</w:t>
             </w:r>
           </w:p>
         </w:tc>
@@ -3662,55 +3330,7 @@
           </w:tcPr>
           <w:p>
             <w:r>
-              <w:t xml:space="preserve">Een nadeel van een </w:t>
-            </w:r>
-            <w:proofErr w:type="spellStart"/>
-            <w:r>
-              <w:t>Xml</w:t>
-            </w:r>
-            <w:proofErr w:type="spellEnd"/>
-            <w:r>
-              <w:t xml:space="preserve"> database is dat alle </w:t>
-            </w:r>
-            <w:proofErr w:type="spellStart"/>
-            <w:r>
-              <w:t>Xml</w:t>
-            </w:r>
-            <w:proofErr w:type="spellEnd"/>
-            <w:r>
-              <w:t xml:space="preserve"> documenten geladen worden voordat het </w:t>
-            </w:r>
-            <w:proofErr w:type="spellStart"/>
-            <w:r>
-              <w:t>getoont</w:t>
-            </w:r>
-            <w:proofErr w:type="spellEnd"/>
-            <w:r>
-              <w:t xml:space="preserve"> kan worden, een deel inchecken is dus ook niet mogelijk. </w:t>
-            </w:r>
-            <w:proofErr w:type="spellStart"/>
-            <w:r>
-              <w:t>Xml</w:t>
-            </w:r>
-            <w:proofErr w:type="spellEnd"/>
-            <w:r>
-              <w:t xml:space="preserve"> geeft geen ondersteuning voor gebruikers beveiliging zoals in relationele databases. Het kan geen </w:t>
-            </w:r>
-            <w:proofErr w:type="spellStart"/>
-            <w:r>
-              <w:t>limitaties</w:t>
-            </w:r>
-            <w:proofErr w:type="spellEnd"/>
-            <w:r>
-              <w:t xml:space="preserve"> van toevoegen verwijderen of veranderen aan </w:t>
-            </w:r>
-            <w:proofErr w:type="spellStart"/>
-            <w:r>
-              <w:t>Xml</w:t>
-            </w:r>
-            <w:proofErr w:type="spellEnd"/>
-            <w:r>
-              <w:t xml:space="preserve"> documenten toepassen.</w:t>
+              <w:t>Een nadeel van een Xml database is dat alle Xml documenten geladen worden voordat het getoont kan worden, een deel inchecken is dus ook niet mogelijk. Xml geeft geen ondersteuning voor gebruikers beveiliging zoals in relationele databases. Het kan geen limitaties van toevoegen verwijderen of veranderen aan Xml documenten toepassen.</w:t>
             </w:r>
           </w:p>
         </w:tc>
@@ -3759,43 +3379,22 @@
           <w:color w:val="2E74B5" w:themeColor="accent1" w:themeShade="BF"/>
         </w:rPr>
       </w:pPr>
+      <w:bookmarkStart w:id="12" w:name="_Toc388277943"/>
       <w:r>
         <w:rPr>
           <w:color w:val="2E74B5" w:themeColor="accent1" w:themeShade="BF"/>
         </w:rPr>
+        <w:lastRenderedPageBreak/>
         <w:t>Welke database gaat onze voorkeur naar uit?</w:t>
       </w:r>
+      <w:bookmarkEnd w:id="12"/>
     </w:p>
     <w:p>
       <w:r>
         <w:t xml:space="preserve">We kiezen voor SQL want </w:t>
       </w:r>
       <w:r>
-        <w:t xml:space="preserve">SQL is sneller en flexibeler dan alle andere </w:t>
-      </w:r>
-      <w:proofErr w:type="spellStart"/>
-      <w:r>
-        <w:t>DataBase’s</w:t>
-      </w:r>
-      <w:proofErr w:type="spellEnd"/>
-      <w:r>
-        <w:t>. Ook kiezen wij voor SQL omdat Media-</w:t>
-      </w:r>
-      <w:proofErr w:type="spellStart"/>
-      <w:r>
-        <w:t>development</w:t>
-      </w:r>
-      <w:proofErr w:type="spellEnd"/>
-      <w:r>
-        <w:t xml:space="preserve"> (waarvan wij de data aangeleverd krijgen) </w:t>
-      </w:r>
-      <w:proofErr w:type="spellStart"/>
-      <w:r>
-        <w:t>MySQL</w:t>
-      </w:r>
-      <w:proofErr w:type="spellEnd"/>
-      <w:r>
-        <w:t xml:space="preserve"> gebruiken. Zij zetten het voor ons om naar SQL zodat wij het heel makkelijk kunnen </w:t>
+        <w:t xml:space="preserve">SQL is sneller en flexibeler dan alle andere DataBase’s. Ook kiezen wij voor SQL omdat Media-development (waarvan wij de data aangeleverd krijgen) MySQL gebruiken. Zij zetten het voor ons om naar SQL zodat wij het heel makkelijk kunnen </w:t>
       </w:r>
       <w:r>
         <w:t>importeren</w:t>
@@ -3827,13 +3426,11 @@
         <w:pStyle w:val="Kop1"/>
         <w:jc w:val="left"/>
       </w:pPr>
-      <w:bookmarkStart w:id="13" w:name="_Toc388276654"/>
-      <w:proofErr w:type="spellStart"/>
+      <w:bookmarkStart w:id="13" w:name="_Toc388277944"/>
       <w:r>
         <w:t>Datadictionary</w:t>
       </w:r>
       <w:bookmarkEnd w:id="13"/>
-      <w:proofErr w:type="spellEnd"/>
     </w:p>
     <w:p/>
     <w:p>
@@ -3854,10 +3451,11 @@
           <w:szCs w:val="20"/>
           <w:shd w:val="clear" w:color="auto" w:fill="FFFFFF"/>
         </w:rPr>
-        <w:t xml:space="preserve">De </w:t>
-      </w:r>
-      <w:proofErr w:type="spellStart"/>
-      <w:r>
+        <w:t>De datadictionary is een overzicht van alle tabellen en bijbehorende velden van een database.</w:t>
+      </w:r>
+    </w:p>
+    <w:p>
+      <w:pPr>
         <w:rPr>
           <w:rFonts w:ascii="Arial" w:hAnsi="Arial" w:cs="Arial"/>
           <w:color w:val="000000"/>
@@ -3865,9 +3463,7 @@
           <w:szCs w:val="20"/>
           <w:shd w:val="clear" w:color="auto" w:fill="FFFFFF"/>
         </w:rPr>
-        <w:t>datadictionary</w:t>
-      </w:r>
-      <w:proofErr w:type="spellEnd"/>
+      </w:pPr>
       <w:r>
         <w:rPr>
           <w:rFonts w:ascii="Arial" w:hAnsi="Arial" w:cs="Arial"/>
@@ -3876,11 +3472,9 @@
           <w:szCs w:val="20"/>
           <w:shd w:val="clear" w:color="auto" w:fill="FFFFFF"/>
         </w:rPr>
-        <w:t xml:space="preserve"> is een overzicht van alle tabellen en bijbehorende velden van een database.</w:t>
-      </w:r>
-    </w:p>
-    <w:p>
-      <w:pPr>
+        <w:t xml:space="preserve">Dus een datadictionary is een de plek waar alle </w:t>
+      </w:r>
+      <w:r>
         <w:rPr>
           <w:rFonts w:ascii="Arial" w:hAnsi="Arial" w:cs="Arial"/>
           <w:color w:val="000000"/>
@@ -3888,7 +3482,8 @@
           <w:szCs w:val="20"/>
           <w:shd w:val="clear" w:color="auto" w:fill="FFFFFF"/>
         </w:rPr>
-      </w:pPr>
+        <w:t>velden worden klaar gemaakt zodat er data ingezet kan worden</w:t>
+      </w:r>
       <w:r>
         <w:rPr>
           <w:rFonts w:ascii="Arial" w:hAnsi="Arial" w:cs="Arial"/>
@@ -3897,9 +3492,8 @@
           <w:szCs w:val="20"/>
           <w:shd w:val="clear" w:color="auto" w:fill="FFFFFF"/>
         </w:rPr>
-        <w:t xml:space="preserve">Dus een </w:t>
-      </w:r>
-      <w:proofErr w:type="spellStart"/>
+        <w:t>.</w:t>
+      </w:r>
       <w:r>
         <w:rPr>
           <w:rFonts w:ascii="Arial" w:hAnsi="Arial" w:cs="Arial"/>
@@ -3908,10 +3502,11 @@
           <w:szCs w:val="20"/>
           <w:shd w:val="clear" w:color="auto" w:fill="FFFFFF"/>
         </w:rPr>
-        <w:t>datadictionary</w:t>
-      </w:r>
-      <w:proofErr w:type="spellEnd"/>
-      <w:r>
+        <w:t xml:space="preserve"> Daar kun je dus de naam van de “Row” ingeven en de “Data Type”</w:t>
+      </w:r>
+    </w:p>
+    <w:p>
+      <w:pPr>
         <w:rPr>
           <w:rFonts w:ascii="Arial" w:hAnsi="Arial" w:cs="Arial"/>
           <w:color w:val="000000"/>
@@ -3919,8 +3514,7 @@
           <w:szCs w:val="20"/>
           <w:shd w:val="clear" w:color="auto" w:fill="FFFFFF"/>
         </w:rPr>
-        <w:t xml:space="preserve"> is een de plek waar alle </w:t>
-      </w:r>
+      </w:pPr>
       <w:r>
         <w:rPr>
           <w:rFonts w:ascii="Arial" w:hAnsi="Arial" w:cs="Arial"/>
@@ -3929,82 +3523,7 @@
           <w:szCs w:val="20"/>
           <w:shd w:val="clear" w:color="auto" w:fill="FFFFFF"/>
         </w:rPr>
-        <w:t>velden worden klaar gemaakt zodat er data ingezet kan worden</w:t>
-      </w:r>
-      <w:r>
-        <w:rPr>
-          <w:rFonts w:ascii="Arial" w:hAnsi="Arial" w:cs="Arial"/>
-          <w:color w:val="000000"/>
-          <w:sz w:val="20"/>
-          <w:szCs w:val="20"/>
-          <w:shd w:val="clear" w:color="auto" w:fill="FFFFFF"/>
-        </w:rPr>
-        <w:t>.</w:t>
-      </w:r>
-      <w:r>
-        <w:rPr>
-          <w:rFonts w:ascii="Arial" w:hAnsi="Arial" w:cs="Arial"/>
-          <w:color w:val="000000"/>
-          <w:sz w:val="20"/>
-          <w:szCs w:val="20"/>
-          <w:shd w:val="clear" w:color="auto" w:fill="FFFFFF"/>
-        </w:rPr>
-        <w:t xml:space="preserve"> Daar kun je dus de naam van de “</w:t>
-      </w:r>
-      <w:proofErr w:type="spellStart"/>
-      <w:r>
-        <w:rPr>
-          <w:rFonts w:ascii="Arial" w:hAnsi="Arial" w:cs="Arial"/>
-          <w:color w:val="000000"/>
-          <w:sz w:val="20"/>
-          <w:szCs w:val="20"/>
-          <w:shd w:val="clear" w:color="auto" w:fill="FFFFFF"/>
-        </w:rPr>
-        <w:t>Row</w:t>
-      </w:r>
-      <w:proofErr w:type="spellEnd"/>
-      <w:r>
-        <w:rPr>
-          <w:rFonts w:ascii="Arial" w:hAnsi="Arial" w:cs="Arial"/>
-          <w:color w:val="000000"/>
-          <w:sz w:val="20"/>
-          <w:szCs w:val="20"/>
-          <w:shd w:val="clear" w:color="auto" w:fill="FFFFFF"/>
-        </w:rPr>
-        <w:t>” ingeven en de “Data Type”</w:t>
-      </w:r>
-    </w:p>
-    <w:p>
-      <w:pPr>
-        <w:rPr>
-          <w:rFonts w:ascii="Arial" w:hAnsi="Arial" w:cs="Arial"/>
-          <w:color w:val="000000"/>
-          <w:sz w:val="20"/>
-          <w:szCs w:val="20"/>
-          <w:shd w:val="clear" w:color="auto" w:fill="FFFFFF"/>
-        </w:rPr>
-      </w:pPr>
-      <w:proofErr w:type="spellStart"/>
-      <w:r>
-        <w:rPr>
-          <w:rFonts w:ascii="Arial" w:hAnsi="Arial" w:cs="Arial"/>
-          <w:color w:val="000000"/>
-          <w:sz w:val="20"/>
-          <w:szCs w:val="20"/>
-          <w:shd w:val="clear" w:color="auto" w:fill="FFFFFF"/>
-        </w:rPr>
-        <w:t>Gebrukersinfo</w:t>
-      </w:r>
-      <w:proofErr w:type="spellEnd"/>
-      <w:r>
-        <w:rPr>
-          <w:rFonts w:ascii="Arial" w:hAnsi="Arial" w:cs="Arial"/>
-          <w:color w:val="000000"/>
-          <w:sz w:val="20"/>
-          <w:szCs w:val="20"/>
-          <w:shd w:val="clear" w:color="auto" w:fill="FFFFFF"/>
-        </w:rPr>
-        <w:t>:</w:t>
+        <w:t>Gebrukersinfo:</w:t>
       </w:r>
     </w:p>
     <w:tbl>
@@ -4093,7 +3612,6 @@
                 <w:shd w:val="clear" w:color="auto" w:fill="FFFFFF"/>
               </w:rPr>
             </w:pPr>
-            <w:proofErr w:type="spellStart"/>
             <w:r>
               <w:rPr>
                 <w:rFonts w:ascii="Arial" w:hAnsi="Arial" w:cs="Arial"/>
@@ -4105,7 +3623,6 @@
               </w:rPr>
               <w:t>Length</w:t>
             </w:r>
-            <w:proofErr w:type="spellEnd"/>
           </w:p>
         </w:tc>
         <w:tc>
@@ -4123,7 +3640,6 @@
                 <w:shd w:val="clear" w:color="auto" w:fill="FFFFFF"/>
               </w:rPr>
             </w:pPr>
-            <w:proofErr w:type="spellStart"/>
             <w:r>
               <w:rPr>
                 <w:rFonts w:ascii="Arial" w:hAnsi="Arial" w:cs="Arial"/>
@@ -4133,10 +3649,16 @@
                 <w:szCs w:val="20"/>
                 <w:shd w:val="clear" w:color="auto" w:fill="FFFFFF"/>
               </w:rPr>
-              <w:t>Allow</w:t>
-            </w:r>
-            <w:proofErr w:type="spellEnd"/>
-            <w:r>
+              <w:t>Allow Nulls</w:t>
+            </w:r>
+          </w:p>
+        </w:tc>
+        <w:tc>
+          <w:tcPr>
+            <w:tcW w:w="1511" w:type="dxa"/>
+          </w:tcPr>
+          <w:p>
+            <w:pPr>
               <w:rPr>
                 <w:rFonts w:ascii="Arial" w:hAnsi="Arial" w:cs="Arial"/>
                 <w:b/>
@@ -4145,9 +3667,7 @@
                 <w:szCs w:val="20"/>
                 <w:shd w:val="clear" w:color="auto" w:fill="FFFFFF"/>
               </w:rPr>
-              <w:t xml:space="preserve"> </w:t>
-            </w:r>
-            <w:proofErr w:type="spellStart"/>
+            </w:pPr>
             <w:r>
               <w:rPr>
                 <w:rFonts w:ascii="Arial" w:hAnsi="Arial" w:cs="Arial"/>
@@ -4157,9 +3677,8 @@
                 <w:szCs w:val="20"/>
                 <w:shd w:val="clear" w:color="auto" w:fill="FFFFFF"/>
               </w:rPr>
-              <w:t>Nulls</w:t>
-            </w:r>
-            <w:proofErr w:type="spellEnd"/>
+              <w:t>Unique</w:t>
+            </w:r>
           </w:p>
         </w:tc>
         <w:tc>
@@ -4186,62 +3705,8 @@
                 <w:szCs w:val="20"/>
                 <w:shd w:val="clear" w:color="auto" w:fill="FFFFFF"/>
               </w:rPr>
-              <w:t>Unique</w:t>
-            </w:r>
-          </w:p>
-        </w:tc>
-        <w:tc>
-          <w:tcPr>
-            <w:tcW w:w="1511" w:type="dxa"/>
-          </w:tcPr>
-          <w:p>
-            <w:pPr>
-              <w:rPr>
-                <w:rFonts w:ascii="Arial" w:hAnsi="Arial" w:cs="Arial"/>
-                <w:b/>
-                <w:color w:val="000000"/>
-                <w:sz w:val="20"/>
-                <w:szCs w:val="20"/>
-                <w:shd w:val="clear" w:color="auto" w:fill="FFFFFF"/>
-              </w:rPr>
-            </w:pPr>
-            <w:proofErr w:type="spellStart"/>
-            <w:r>
-              <w:rPr>
-                <w:rFonts w:ascii="Arial" w:hAnsi="Arial" w:cs="Arial"/>
-                <w:b/>
-                <w:color w:val="000000"/>
-                <w:sz w:val="20"/>
-                <w:szCs w:val="20"/>
-                <w:shd w:val="clear" w:color="auto" w:fill="FFFFFF"/>
-              </w:rPr>
-              <w:t>Primary</w:t>
-            </w:r>
-            <w:proofErr w:type="spellEnd"/>
-            <w:r>
-              <w:rPr>
-                <w:rFonts w:ascii="Arial" w:hAnsi="Arial" w:cs="Arial"/>
-                <w:b/>
-                <w:color w:val="000000"/>
-                <w:sz w:val="20"/>
-                <w:szCs w:val="20"/>
-                <w:shd w:val="clear" w:color="auto" w:fill="FFFFFF"/>
-              </w:rPr>
-              <w:t xml:space="preserve"> </w:t>
-            </w:r>
-            <w:proofErr w:type="spellStart"/>
-            <w:r>
-              <w:rPr>
-                <w:rFonts w:ascii="Arial" w:hAnsi="Arial" w:cs="Arial"/>
-                <w:b/>
-                <w:color w:val="000000"/>
-                <w:sz w:val="20"/>
-                <w:szCs w:val="20"/>
-                <w:shd w:val="clear" w:color="auto" w:fill="FFFFFF"/>
-              </w:rPr>
-              <w:t>Key</w:t>
-            </w:r>
-            <w:proofErr w:type="spellEnd"/>
+              <w:t>Primary Key</w:t>
+            </w:r>
           </w:p>
         </w:tc>
       </w:tr>
@@ -4286,7 +3751,6 @@
                 <w:shd w:val="clear" w:color="auto" w:fill="FFFFFF"/>
               </w:rPr>
             </w:pPr>
-            <w:proofErr w:type="spellStart"/>
             <w:r>
               <w:rPr>
                 <w:rFonts w:ascii="Arial" w:hAnsi="Arial" w:cs="Arial"/>
@@ -4297,7 +3761,6 @@
               </w:rPr>
               <w:t>Nvarchar</w:t>
             </w:r>
-            <w:proofErr w:type="spellEnd"/>
           </w:p>
         </w:tc>
         <w:tc>
@@ -4446,7 +3909,6 @@
                 <w:shd w:val="clear" w:color="auto" w:fill="FFFFFF"/>
               </w:rPr>
             </w:pPr>
-            <w:proofErr w:type="spellStart"/>
             <w:r>
               <w:rPr>
                 <w:rFonts w:ascii="Arial" w:hAnsi="Arial" w:cs="Arial"/>
@@ -4457,7 +3919,6 @@
               </w:rPr>
               <w:t>Nvarchar</w:t>
             </w:r>
-            <w:proofErr w:type="spellEnd"/>
           </w:p>
         </w:tc>
         <w:tc>
@@ -4606,7 +4067,6 @@
                 <w:shd w:val="clear" w:color="auto" w:fill="FFFFFF"/>
               </w:rPr>
             </w:pPr>
-            <w:proofErr w:type="spellStart"/>
             <w:r>
               <w:rPr>
                 <w:rFonts w:ascii="Arial" w:hAnsi="Arial" w:cs="Arial"/>
@@ -4617,7 +4077,6 @@
               </w:rPr>
               <w:t>Nvarchar</w:t>
             </w:r>
-            <w:proofErr w:type="spellEnd"/>
           </w:p>
         </w:tc>
         <w:tc>
@@ -4740,7 +4199,6 @@
                 <w:shd w:val="clear" w:color="auto" w:fill="FFFFFF"/>
               </w:rPr>
             </w:pPr>
-            <w:proofErr w:type="spellStart"/>
             <w:r>
               <w:rPr>
                 <w:rFonts w:ascii="Arial" w:hAnsi="Arial" w:cs="Arial"/>
@@ -4751,7 +4209,6 @@
               </w:rPr>
               <w:t>Surname</w:t>
             </w:r>
-            <w:proofErr w:type="spellEnd"/>
           </w:p>
         </w:tc>
         <w:tc>
@@ -4768,7 +4225,6 @@
                 <w:shd w:val="clear" w:color="auto" w:fill="FFFFFF"/>
               </w:rPr>
             </w:pPr>
-            <w:proofErr w:type="spellStart"/>
             <w:r>
               <w:rPr>
                 <w:rFonts w:ascii="Arial" w:hAnsi="Arial" w:cs="Arial"/>
@@ -4779,7 +4235,6 @@
               </w:rPr>
               <w:t>Nvarchar</w:t>
             </w:r>
-            <w:proofErr w:type="spellEnd"/>
           </w:p>
         </w:tc>
         <w:tc>
@@ -4928,7 +4383,6 @@
                 <w:shd w:val="clear" w:color="auto" w:fill="FFFFFF"/>
               </w:rPr>
             </w:pPr>
-            <w:proofErr w:type="spellStart"/>
             <w:r>
               <w:rPr>
                 <w:rFonts w:ascii="Arial" w:hAnsi="Arial" w:cs="Arial"/>
@@ -4939,7 +4393,6 @@
               </w:rPr>
               <w:t>Nvarchar</w:t>
             </w:r>
-            <w:proofErr w:type="spellEnd"/>
           </w:p>
         </w:tc>
         <w:tc>
@@ -5199,7 +4652,6 @@
                 <w:shd w:val="clear" w:color="auto" w:fill="FFFFFF"/>
               </w:rPr>
             </w:pPr>
-            <w:proofErr w:type="spellStart"/>
             <w:r>
               <w:rPr>
                 <w:rFonts w:ascii="Arial" w:hAnsi="Arial" w:cs="Arial"/>
@@ -5211,7 +4663,6 @@
               </w:rPr>
               <w:t>Length</w:t>
             </w:r>
-            <w:proofErr w:type="spellEnd"/>
           </w:p>
         </w:tc>
         <w:tc>
@@ -5229,7 +4680,6 @@
                 <w:shd w:val="clear" w:color="auto" w:fill="FFFFFF"/>
               </w:rPr>
             </w:pPr>
-            <w:proofErr w:type="spellStart"/>
             <w:r>
               <w:rPr>
                 <w:rFonts w:ascii="Arial" w:hAnsi="Arial" w:cs="Arial"/>
@@ -5239,10 +4689,16 @@
                 <w:szCs w:val="20"/>
                 <w:shd w:val="clear" w:color="auto" w:fill="FFFFFF"/>
               </w:rPr>
-              <w:t>Allow</w:t>
-            </w:r>
-            <w:proofErr w:type="spellEnd"/>
-            <w:r>
+              <w:t>Allow Nulls</w:t>
+            </w:r>
+          </w:p>
+        </w:tc>
+        <w:tc>
+          <w:tcPr>
+            <w:tcW w:w="1511" w:type="dxa"/>
+          </w:tcPr>
+          <w:p>
+            <w:pPr>
               <w:rPr>
                 <w:rFonts w:ascii="Arial" w:hAnsi="Arial" w:cs="Arial"/>
                 <w:b/>
@@ -5251,9 +4707,7 @@
                 <w:szCs w:val="20"/>
                 <w:shd w:val="clear" w:color="auto" w:fill="FFFFFF"/>
               </w:rPr>
-              <w:t xml:space="preserve"> </w:t>
-            </w:r>
-            <w:proofErr w:type="spellStart"/>
+            </w:pPr>
             <w:r>
               <w:rPr>
                 <w:rFonts w:ascii="Arial" w:hAnsi="Arial" w:cs="Arial"/>
@@ -5263,9 +4717,8 @@
                 <w:szCs w:val="20"/>
                 <w:shd w:val="clear" w:color="auto" w:fill="FFFFFF"/>
               </w:rPr>
-              <w:t>Nulls</w:t>
-            </w:r>
-            <w:proofErr w:type="spellEnd"/>
+              <w:t>Unique</w:t>
+            </w:r>
           </w:p>
         </w:tc>
         <w:tc>
@@ -5292,62 +4745,8 @@
                 <w:szCs w:val="20"/>
                 <w:shd w:val="clear" w:color="auto" w:fill="FFFFFF"/>
               </w:rPr>
-              <w:t>Unique</w:t>
-            </w:r>
-          </w:p>
-        </w:tc>
-        <w:tc>
-          <w:tcPr>
-            <w:tcW w:w="1511" w:type="dxa"/>
-          </w:tcPr>
-          <w:p>
-            <w:pPr>
-              <w:rPr>
-                <w:rFonts w:ascii="Arial" w:hAnsi="Arial" w:cs="Arial"/>
-                <w:b/>
-                <w:color w:val="000000"/>
-                <w:sz w:val="20"/>
-                <w:szCs w:val="20"/>
-                <w:shd w:val="clear" w:color="auto" w:fill="FFFFFF"/>
-              </w:rPr>
-            </w:pPr>
-            <w:proofErr w:type="spellStart"/>
-            <w:r>
-              <w:rPr>
-                <w:rFonts w:ascii="Arial" w:hAnsi="Arial" w:cs="Arial"/>
-                <w:b/>
-                <w:color w:val="000000"/>
-                <w:sz w:val="20"/>
-                <w:szCs w:val="20"/>
-                <w:shd w:val="clear" w:color="auto" w:fill="FFFFFF"/>
-              </w:rPr>
-              <w:t>Primary</w:t>
-            </w:r>
-            <w:proofErr w:type="spellEnd"/>
-            <w:r>
-              <w:rPr>
-                <w:rFonts w:ascii="Arial" w:hAnsi="Arial" w:cs="Arial"/>
-                <w:b/>
-                <w:color w:val="000000"/>
-                <w:sz w:val="20"/>
-                <w:szCs w:val="20"/>
-                <w:shd w:val="clear" w:color="auto" w:fill="FFFFFF"/>
-              </w:rPr>
-              <w:t xml:space="preserve"> </w:t>
-            </w:r>
-            <w:proofErr w:type="spellStart"/>
-            <w:r>
-              <w:rPr>
-                <w:rFonts w:ascii="Arial" w:hAnsi="Arial" w:cs="Arial"/>
-                <w:b/>
-                <w:color w:val="000000"/>
-                <w:sz w:val="20"/>
-                <w:szCs w:val="20"/>
-                <w:shd w:val="clear" w:color="auto" w:fill="FFFFFF"/>
-              </w:rPr>
-              <w:t>Key</w:t>
-            </w:r>
-            <w:proofErr w:type="spellEnd"/>
+              <w:t>Primary Key</w:t>
+            </w:r>
           </w:p>
         </w:tc>
       </w:tr>
@@ -5392,7 +4791,6 @@
                 <w:shd w:val="clear" w:color="auto" w:fill="FFFFFF"/>
               </w:rPr>
             </w:pPr>
-            <w:proofErr w:type="spellStart"/>
             <w:r>
               <w:rPr>
                 <w:rFonts w:ascii="Arial" w:hAnsi="Arial" w:cs="Arial"/>
@@ -5403,7 +4801,6 @@
               </w:rPr>
               <w:t>Nvarchar</w:t>
             </w:r>
-            <w:proofErr w:type="spellEnd"/>
           </w:p>
         </w:tc>
         <w:tc>
@@ -5526,7 +4923,6 @@
                 <w:shd w:val="clear" w:color="auto" w:fill="FFFFFF"/>
               </w:rPr>
             </w:pPr>
-            <w:proofErr w:type="spellStart"/>
             <w:r>
               <w:rPr>
                 <w:rFonts w:ascii="Arial" w:hAnsi="Arial" w:cs="Arial"/>
@@ -5537,7 +4933,6 @@
               </w:rPr>
               <w:t>Player</w:t>
             </w:r>
-            <w:proofErr w:type="spellEnd"/>
           </w:p>
         </w:tc>
         <w:tc>
@@ -5554,7 +4949,6 @@
                 <w:shd w:val="clear" w:color="auto" w:fill="FFFFFF"/>
               </w:rPr>
             </w:pPr>
-            <w:proofErr w:type="spellStart"/>
             <w:r>
               <w:rPr>
                 <w:rFonts w:ascii="Arial" w:hAnsi="Arial" w:cs="Arial"/>
@@ -5565,7 +4959,6 @@
               </w:rPr>
               <w:t>Nvarchar</w:t>
             </w:r>
-            <w:proofErr w:type="spellEnd"/>
           </w:p>
         </w:tc>
         <w:tc>
@@ -5872,7 +5265,6 @@
                 <w:shd w:val="clear" w:color="auto" w:fill="FFFFFF"/>
               </w:rPr>
             </w:pPr>
-            <w:proofErr w:type="spellStart"/>
             <w:r>
               <w:rPr>
                 <w:rFonts w:ascii="Arial" w:hAnsi="Arial" w:cs="Arial"/>
@@ -5883,7 +5275,6 @@
               </w:rPr>
               <w:t>Nvarchar</w:t>
             </w:r>
-            <w:proofErr w:type="spellEnd"/>
           </w:p>
         </w:tc>
         <w:tc>
@@ -6006,7 +5397,6 @@
                 <w:shd w:val="clear" w:color="auto" w:fill="FFFFFF"/>
               </w:rPr>
             </w:pPr>
-            <w:proofErr w:type="spellStart"/>
             <w:r>
               <w:rPr>
                 <w:rFonts w:ascii="Arial" w:hAnsi="Arial" w:cs="Arial"/>
@@ -6017,7 +5407,6 @@
               </w:rPr>
               <w:t>Result</w:t>
             </w:r>
-            <w:proofErr w:type="spellEnd"/>
           </w:p>
         </w:tc>
         <w:tc>
@@ -6174,20 +5563,8 @@
                 <w:szCs w:val="20"/>
                 <w:shd w:val="clear" w:color="auto" w:fill="FFFFFF"/>
               </w:rPr>
-              <w:t xml:space="preserve">Goal </w:t>
-            </w:r>
-            <w:proofErr w:type="spellStart"/>
-            <w:r>
-              <w:rPr>
-                <w:rFonts w:ascii="Arial" w:hAnsi="Arial" w:cs="Arial"/>
-                <w:color w:val="000000"/>
-                <w:sz w:val="20"/>
-                <w:szCs w:val="20"/>
-                <w:shd w:val="clear" w:color="auto" w:fill="FFFFFF"/>
-              </w:rPr>
-              <w:t>balance</w:t>
-            </w:r>
-            <w:proofErr w:type="spellEnd"/>
+              <w:t>Goal balance</w:t>
+            </w:r>
           </w:p>
         </w:tc>
         <w:tc>
@@ -6385,7 +5762,7 @@
           <w:shd w:val="clear" w:color="auto" w:fill="FFFFFF"/>
         </w:rPr>
       </w:pPr>
-      <w:bookmarkStart w:id="14" w:name="_Toc388276655"/>
+      <w:bookmarkStart w:id="14" w:name="_Toc388277945"/>
       <w:r>
         <w:rPr>
           <w:shd w:val="clear" w:color="auto" w:fill="FFFFFF"/>
@@ -6741,20 +6118,27 @@
         <w:pStyle w:val="Kop1"/>
         <w:jc w:val="left"/>
       </w:pPr>
-      <w:bookmarkStart w:id="15" w:name="_Toc388276656"/>
-      <w:r>
+      <w:bookmarkStart w:id="15" w:name="_Toc388277946"/>
+      <w:r>
+        <w:lastRenderedPageBreak/>
         <w:t>Handtekeningen groepsleden:</w:t>
       </w:r>
       <w:bookmarkEnd w:id="15"/>
+    </w:p>
+    <w:p/>
+    <w:p>
+      <w:bookmarkStart w:id="16" w:name="_GoBack"/>
+      <w:bookmarkEnd w:id="16"/>
     </w:p>
     <w:p/>
     <w:p/>
     <w:p/>
-    <w:p/>
-    <w:p/>
-    <w:p>
-      <w:r>
-        <w:t>Marco havermans:</w:t>
+    <w:p>
+      <w:r>
+        <w:t>Marco H</w:t>
+      </w:r>
+      <w:r>
+        <w:t>avermans:</w:t>
       </w:r>
       <w:r>
         <w:tab/>
@@ -8933,7 +8317,7 @@
 </file>
 
 <file path=customXml/itemProps1.xml><?xml version="1.0" encoding="utf-8"?>
-<ds:datastoreItem xmlns:ds="http://schemas.openxmlformats.org/officeDocument/2006/customXml" ds:itemID="{73042A9E-F3CD-49D6-8584-B23533D64D23}">
+<ds:datastoreItem xmlns:ds="http://schemas.openxmlformats.org/officeDocument/2006/customXml" ds:itemID="{833E3DDD-85FD-4EC5-8D0C-BAD1F2B1038F}">
   <ds:schemaRefs>
     <ds:schemaRef ds:uri="http://schemas.openxmlformats.org/officeDocument/2006/bibliography"/>
   </ds:schemaRefs>

</xml_diff>